<commit_message>
Changed a bit (not final)
</commit_message>
<xml_diff>
--- a/KEYSTROKE DYNAMICS MODULE_10,28,33.docx
+++ b/KEYSTROKE DYNAMICS MODULE_10,28,33.docx
@@ -645,27 +645,7 @@
           <w:shd w:val="clear" w:color="auto" w:fill="FFFFFF"/>
         </w:rPr>
         <w:lastRenderedPageBreak/>
-        <w:t>Here, the smaller keys represent the key press event and the larger ones represent the key release event.</w:t>
-      </w:r>
-      <w:r>
-        <w:rPr>
-          <w:rFonts w:ascii="Times New Roman" w:hAnsi="Times New Roman" w:cs="Times New Roman"/>
-          <w:spacing w:val="-1"/>
-          <w:sz w:val="30"/>
-          <w:szCs w:val="30"/>
-          <w:shd w:val="clear" w:color="auto" w:fill="FFFFFF"/>
-        </w:rPr>
-        <w:t xml:space="preserve"> </w:t>
-      </w:r>
-      <w:r>
-        <w:rPr>
-          <w:rFonts w:ascii="Times New Roman" w:hAnsi="Times New Roman" w:cs="Times New Roman"/>
-          <w:spacing w:val="-1"/>
-          <w:sz w:val="30"/>
-          <w:szCs w:val="30"/>
-          <w:shd w:val="clear" w:color="auto" w:fill="FFFFFF"/>
-        </w:rPr>
-        <w:t>These durations can be used in understanding the user’s typing patterns.</w:t>
+        <w:t>Here, the smaller keys represent the key press event and the larger ones represent the key release event. These durations can be used in understanding the user’s typing patterns.</w:t>
       </w:r>
     </w:p>
     <w:p>
@@ -686,7 +666,7 @@
           <w:lang w:eastAsia="en-IN"/>
         </w:rPr>
         <w:drawing>
-          <wp:inline distT="0" distB="0" distL="0" distR="0" wp14:anchorId="3F2335A1" wp14:editId="44CD3509">
+          <wp:inline distT="0" distB="0" distL="0" distR="0" wp14:anchorId="610B2B30" wp14:editId="0484C5DB">
             <wp:extent cx="5381625" cy="2020984"/>
             <wp:effectExtent l="0" t="0" r="0" b="0"/>
             <wp:docPr id="1" name="Picture 1"/>
@@ -803,17 +783,7 @@
           <w:szCs w:val="30"/>
           <w:shd w:val="clear" w:color="auto" w:fill="FFFFFF"/>
         </w:rPr>
-        <w:t>First, we read the data from csv</w:t>
-      </w:r>
-      <w:r>
-        <w:rPr>
-          <w:rFonts w:ascii="Times New Roman" w:hAnsi="Times New Roman" w:cs="Times New Roman"/>
-          <w:spacing w:val="-1"/>
-          <w:sz w:val="30"/>
-          <w:szCs w:val="30"/>
-          <w:shd w:val="clear" w:color="auto" w:fill="FFFFFF"/>
-        </w:rPr>
-        <w:t>.</w:t>
+        <w:t>First, we read the data from csv.</w:t>
       </w:r>
     </w:p>
     <w:p>
@@ -1143,6 +1113,276 @@
           <w:sz w:val="30"/>
           <w:szCs w:val="30"/>
         </w:rPr>
+        <w:t>DATA PRE-PROCESSING</w:t>
+      </w:r>
+    </w:p>
+    <w:p>
+      <w:pPr>
+        <w:pStyle w:val="ListParagraph"/>
+        <w:numPr>
+          <w:ilvl w:val="0"/>
+          <w:numId w:val="10"/>
+        </w:numPr>
+        <w:rPr>
+          <w:rFonts w:ascii="Times New Roman" w:hAnsi="Times New Roman" w:cs="Times New Roman"/>
+          <w:b/>
+          <w:sz w:val="30"/>
+          <w:szCs w:val="30"/>
+        </w:rPr>
+      </w:pPr>
+      <w:r>
+        <w:rPr>
+          <w:rFonts w:ascii="Times New Roman" w:hAnsi="Times New Roman" w:cs="Times New Roman"/>
+          <w:sz w:val="30"/>
+          <w:szCs w:val="30"/>
+        </w:rPr>
+        <w:t>Checking for missing values. But according to the output, there are no missing values.</w:t>
+      </w:r>
+    </w:p>
+    <w:p>
+      <w:pPr>
+        <w:pStyle w:val="ListParagraph"/>
+        <w:numPr>
+          <w:ilvl w:val="0"/>
+          <w:numId w:val="10"/>
+        </w:numPr>
+        <w:rPr>
+          <w:rFonts w:ascii="Times New Roman" w:hAnsi="Times New Roman" w:cs="Times New Roman"/>
+          <w:b/>
+          <w:sz w:val="30"/>
+          <w:szCs w:val="30"/>
+        </w:rPr>
+      </w:pPr>
+      <w:r>
+        <w:rPr>
+          <w:rFonts w:ascii="Times New Roman" w:hAnsi="Times New Roman" w:cs="Times New Roman"/>
+          <w:b/>
+          <w:sz w:val="30"/>
+          <w:szCs w:val="30"/>
+        </w:rPr>
+        <w:lastRenderedPageBreak/>
+        <w:t>Feature scaling:</w:t>
+      </w:r>
+    </w:p>
+    <w:p>
+      <w:pPr>
+        <w:pStyle w:val="ListParagraph"/>
+        <w:numPr>
+          <w:ilvl w:val="1"/>
+          <w:numId w:val="10"/>
+        </w:numPr>
+        <w:rPr>
+          <w:rFonts w:ascii="Times New Roman" w:hAnsi="Times New Roman" w:cs="Times New Roman"/>
+          <w:b/>
+          <w:sz w:val="30"/>
+          <w:szCs w:val="30"/>
+        </w:rPr>
+      </w:pPr>
+      <w:r>
+        <w:rPr>
+          <w:rFonts w:ascii="Helvetica" w:hAnsi="Helvetica" w:cs="Helvetica"/>
+          <w:sz w:val="21"/>
+          <w:szCs w:val="21"/>
+          <w:shd w:val="clear" w:color="auto" w:fill="FFFFFF"/>
+        </w:rPr>
+        <w:t>We need to perform </w:t>
+      </w:r>
+      <w:r>
+        <w:rPr>
+          <w:rStyle w:val="Strong"/>
+          <w:rFonts w:ascii="Helvetica" w:hAnsi="Helvetica" w:cs="Helvetica"/>
+          <w:sz w:val="21"/>
+          <w:szCs w:val="21"/>
+          <w:shd w:val="clear" w:color="auto" w:fill="FFFFFF"/>
+        </w:rPr>
+        <w:t>Feature Scaling</w:t>
+      </w:r>
+      <w:r>
+        <w:rPr>
+          <w:rFonts w:ascii="Helvetica" w:hAnsi="Helvetica" w:cs="Helvetica"/>
+          <w:sz w:val="21"/>
+          <w:szCs w:val="21"/>
+          <w:shd w:val="clear" w:color="auto" w:fill="FFFFFF"/>
+        </w:rPr>
+        <w:t> on the press and release quantities since they have values in hundreds and thousands.</w:t>
+      </w:r>
+    </w:p>
+    <w:p>
+      <w:pPr>
+        <w:pStyle w:val="ListParagraph"/>
+        <w:numPr>
+          <w:ilvl w:val="1"/>
+          <w:numId w:val="10"/>
+        </w:numPr>
+        <w:rPr>
+          <w:rFonts w:ascii="Times New Roman" w:hAnsi="Times New Roman" w:cs="Times New Roman"/>
+          <w:b/>
+          <w:sz w:val="30"/>
+          <w:szCs w:val="30"/>
+        </w:rPr>
+      </w:pPr>
+      <w:r>
+        <w:rPr>
+          <w:rFonts w:ascii="Helvetica" w:hAnsi="Helvetica" w:cs="Helvetica"/>
+          <w:b/>
+          <w:sz w:val="21"/>
+          <w:szCs w:val="21"/>
+          <w:shd w:val="clear" w:color="auto" w:fill="FFFFFF"/>
+        </w:rPr>
+        <w:t xml:space="preserve">MIN – MAX Normalization </w:t>
+      </w:r>
+      <w:r>
+        <w:rPr>
+          <w:rFonts w:ascii="Helvetica" w:hAnsi="Helvetica" w:cs="Helvetica"/>
+          <w:sz w:val="21"/>
+          <w:szCs w:val="21"/>
+          <w:shd w:val="clear" w:color="auto" w:fill="FFFFFF"/>
+        </w:rPr>
+        <w:t xml:space="preserve">is done to scale the data. </w:t>
+      </w:r>
+    </w:p>
+    <w:p>
+      <w:pPr>
+        <w:pStyle w:val="ListParagraph"/>
+        <w:numPr>
+          <w:ilvl w:val="1"/>
+          <w:numId w:val="10"/>
+        </w:numPr>
+        <w:rPr>
+          <w:rFonts w:ascii="Times New Roman" w:hAnsi="Times New Roman" w:cs="Times New Roman"/>
+          <w:b/>
+          <w:sz w:val="30"/>
+          <w:szCs w:val="30"/>
+        </w:rPr>
+      </w:pPr>
+      <w:r>
+        <w:rPr>
+          <w:rFonts w:ascii="Arial" w:hAnsi="Arial" w:cs="Arial"/>
+          <w:b/>
+          <w:bCs/>
+          <w:shd w:val="clear" w:color="auto" w:fill="FFFFFF"/>
+        </w:rPr>
+        <w:t>Min</w:t>
+      </w:r>
+      <w:r>
+        <w:rPr>
+          <w:rFonts w:ascii="Arial" w:hAnsi="Arial" w:cs="Arial"/>
+          <w:shd w:val="clear" w:color="auto" w:fill="FFFFFF"/>
+        </w:rPr>
+        <w:t>-</w:t>
+      </w:r>
+      <w:r>
+        <w:rPr>
+          <w:rFonts w:ascii="Arial" w:hAnsi="Arial" w:cs="Arial"/>
+          <w:b/>
+          <w:bCs/>
+          <w:shd w:val="clear" w:color="auto" w:fill="FFFFFF"/>
+        </w:rPr>
+        <w:t>max normalization</w:t>
+      </w:r>
+      <w:r>
+        <w:rPr>
+          <w:rFonts w:ascii="Arial" w:hAnsi="Arial" w:cs="Arial"/>
+          <w:shd w:val="clear" w:color="auto" w:fill="FFFFFF"/>
+        </w:rPr>
+        <w:t> is one of the most common ways to </w:t>
+      </w:r>
+      <w:r>
+        <w:rPr>
+          <w:rFonts w:ascii="Arial" w:hAnsi="Arial" w:cs="Arial"/>
+          <w:b/>
+          <w:bCs/>
+          <w:shd w:val="clear" w:color="auto" w:fill="FFFFFF"/>
+        </w:rPr>
+        <w:t>normalize</w:t>
+      </w:r>
+      <w:r>
+        <w:rPr>
+          <w:rFonts w:ascii="Arial" w:hAnsi="Arial" w:cs="Arial"/>
+          <w:shd w:val="clear" w:color="auto" w:fill="FFFFFF"/>
+        </w:rPr>
+        <w:t xml:space="preserve"> data. </w:t>
+      </w:r>
+    </w:p>
+    <w:p>
+      <w:pPr>
+        <w:pStyle w:val="ListParagraph"/>
+        <w:numPr>
+          <w:ilvl w:val="1"/>
+          <w:numId w:val="10"/>
+        </w:numPr>
+        <w:rPr>
+          <w:rFonts w:ascii="Times New Roman" w:hAnsi="Times New Roman" w:cs="Times New Roman"/>
+          <w:b/>
+          <w:sz w:val="30"/>
+          <w:szCs w:val="30"/>
+        </w:rPr>
+      </w:pPr>
+      <w:r>
+        <w:rPr>
+          <w:rFonts w:ascii="Arial" w:hAnsi="Arial" w:cs="Arial"/>
+          <w:shd w:val="clear" w:color="auto" w:fill="FFFFFF"/>
+        </w:rPr>
+        <w:t>For every feature, the </w:t>
+      </w:r>
+      <w:r>
+        <w:rPr>
+          <w:rFonts w:ascii="Arial" w:hAnsi="Arial" w:cs="Arial"/>
+          <w:b/>
+          <w:bCs/>
+          <w:shd w:val="clear" w:color="auto" w:fill="FFFFFF"/>
+        </w:rPr>
+        <w:t>minimum</w:t>
+      </w:r>
+      <w:r>
+        <w:rPr>
+          <w:rFonts w:ascii="Arial" w:hAnsi="Arial" w:cs="Arial"/>
+          <w:shd w:val="clear" w:color="auto" w:fill="FFFFFF"/>
+        </w:rPr>
+        <w:t> value of that feature gets transformed into a 0, the </w:t>
+      </w:r>
+      <w:r>
+        <w:rPr>
+          <w:rFonts w:ascii="Arial" w:hAnsi="Arial" w:cs="Arial"/>
+          <w:b/>
+          <w:bCs/>
+          <w:shd w:val="clear" w:color="auto" w:fill="FFFFFF"/>
+        </w:rPr>
+        <w:t>maximum</w:t>
+      </w:r>
+      <w:r>
+        <w:rPr>
+          <w:rFonts w:ascii="Arial" w:hAnsi="Arial" w:cs="Arial"/>
+          <w:shd w:val="clear" w:color="auto" w:fill="FFFFFF"/>
+        </w:rPr>
+        <w:t> value gets transformed into a 1, and every other value gets transformed into a decimal between 0 and 1.</w:t>
+      </w:r>
+    </w:p>
+    <w:p>
+      <w:pPr>
+        <w:rPr>
+          <w:rFonts w:ascii="Times New Roman" w:hAnsi="Times New Roman" w:cs="Times New Roman"/>
+          <w:b/>
+          <w:sz w:val="30"/>
+          <w:szCs w:val="30"/>
+        </w:rPr>
+      </w:pPr>
+      <w:r>
+        <w:rPr>
+          <w:rFonts w:ascii="Times New Roman" w:hAnsi="Times New Roman" w:cs="Times New Roman"/>
+          <w:b/>
+          <w:sz w:val="30"/>
+          <w:szCs w:val="30"/>
+        </w:rPr>
+        <w:t xml:space="preserve">PART 5: </w:t>
+      </w:r>
+      <w:r>
+        <w:rPr>
+          <w:rFonts w:ascii="Times New Roman" w:hAnsi="Times New Roman" w:cs="Times New Roman"/>
+          <w:b/>
+          <w:sz w:val="30"/>
+          <w:szCs w:val="30"/>
+        </w:rPr>
         <w:t>DEMONSTRATION</w:t>
       </w:r>
     </w:p>
@@ -1197,7 +1437,6 @@
           <w:sz w:val="30"/>
           <w:szCs w:val="30"/>
         </w:rPr>
-        <w:lastRenderedPageBreak/>
         <w:t xml:space="preserve">Feature generation </w:t>
       </w:r>
       <w:r>
@@ -1231,45 +1470,7 @@
           <w:szCs w:val="30"/>
           <w:shd w:val="clear" w:color="auto" w:fill="FFFFFF"/>
         </w:rPr>
-        <w:t>P</w:t>
-      </w:r>
-      <w:r>
-        <w:rPr>
-          <w:rFonts w:ascii="Times New Roman" w:hAnsi="Times New Roman" w:cs="Times New Roman"/>
-          <w:spacing w:val="-1"/>
-          <w:sz w:val="30"/>
-          <w:szCs w:val="30"/>
-          <w:shd w:val="clear" w:color="auto" w:fill="FFFFFF"/>
-        </w:rPr>
-        <w:t>ress-press, hold, release-press durations from this dataset.</w:t>
-      </w:r>
-    </w:p>
-    <w:p>
-      <w:pPr>
-        <w:rPr>
-          <w:rFonts w:ascii="Times New Roman" w:hAnsi="Times New Roman" w:cs="Times New Roman"/>
-          <w:b/>
-          <w:sz w:val="30"/>
-          <w:szCs w:val="30"/>
-        </w:rPr>
-      </w:pPr>
-      <w:r>
-        <w:rPr>
-          <w:rFonts w:ascii="Times New Roman" w:hAnsi="Times New Roman" w:cs="Times New Roman"/>
-          <w:b/>
-          <w:sz w:val="30"/>
-          <w:szCs w:val="30"/>
-        </w:rPr>
-        <w:t xml:space="preserve">PART 5: </w:t>
-      </w:r>
-      <w:r>
-        <w:rPr>
-          <w:rFonts w:ascii="Times New Roman" w:hAnsi="Times New Roman" w:cs="Times New Roman"/>
-          <w:b/>
-          <w:sz w:val="30"/>
-          <w:szCs w:val="30"/>
-        </w:rPr>
-        <w:t>EXPLORATORY DATA ANALYSIS (EDA)</w:t>
+        <w:t>Press-press, hold, release-press durations from this dataset.</w:t>
       </w:r>
     </w:p>
     <w:p>
@@ -1288,23 +1489,41 @@
       </w:pPr>
       <w:r>
         <w:rPr>
-          <w:rFonts w:ascii="Times New Roman" w:hAnsi="Times New Roman" w:cs="Times New Roman"/>
-          <w:spacing w:val="-1"/>
-          <w:sz w:val="30"/>
-          <w:szCs w:val="30"/>
-          <w:shd w:val="clear" w:color="auto" w:fill="FFFFFF"/>
-        </w:rPr>
-        <w:t>W</w:t>
-      </w:r>
-      <w:r>
-        <w:rPr>
-          <w:rFonts w:ascii="Times New Roman" w:hAnsi="Times New Roman" w:cs="Times New Roman"/>
-          <w:spacing w:val="-1"/>
-          <w:sz w:val="30"/>
-          <w:szCs w:val="30"/>
-          <w:shd w:val="clear" w:color="auto" w:fill="FFFFFF"/>
-        </w:rPr>
-        <w:t>e try to explore this generated data and try to understand the data by its face value.</w:t>
+          <w:rFonts w:ascii="Arial" w:hAnsi="Arial" w:cs="Arial"/>
+          <w:shd w:val="clear" w:color="auto" w:fill="FFFFFF"/>
+        </w:rPr>
+        <w:t xml:space="preserve">Taking a sample of 5 users but </w:t>
+      </w:r>
+      <w:r>
+        <w:rPr>
+          <w:rFonts w:ascii="Helvetica" w:hAnsi="Helvetica" w:cs="Helvetica"/>
+          <w:color w:val="000000"/>
+          <w:sz w:val="21"/>
+          <w:szCs w:val="21"/>
+          <w:shd w:val="clear" w:color="auto" w:fill="FFFFFF"/>
+        </w:rPr>
+        <w:t>this data can’t provide useful information directly. More useful insights can be drawn only from the </w:t>
+      </w:r>
+      <w:r>
+        <w:rPr>
+          <w:rStyle w:val="Strong"/>
+          <w:rFonts w:ascii="Helvetica" w:hAnsi="Helvetica" w:cs="Helvetica"/>
+          <w:color w:val="000000"/>
+          <w:sz w:val="21"/>
+          <w:szCs w:val="21"/>
+          <w:shd w:val="clear" w:color="auto" w:fill="FFFFFF"/>
+        </w:rPr>
+        <w:t>time durations</w:t>
+      </w:r>
+      <w:r>
+        <w:rPr>
+          <w:rFonts w:ascii="Helvetica" w:hAnsi="Helvetica" w:cs="Helvetica"/>
+          <w:color w:val="000000"/>
+          <w:sz w:val="21"/>
+          <w:szCs w:val="21"/>
+          <w:shd w:val="clear" w:color="auto" w:fill="FFFFFF"/>
+        </w:rPr>
+        <w:t> between these timestamps.</w:t>
       </w:r>
     </w:p>
     <w:p>
@@ -1323,33 +1542,245 @@
       </w:pPr>
       <w:r>
         <w:rPr>
-          <w:rFonts w:ascii="Times New Roman" w:hAnsi="Times New Roman" w:cs="Times New Roman"/>
-          <w:spacing w:val="-1"/>
-          <w:sz w:val="30"/>
-          <w:szCs w:val="30"/>
-          <w:shd w:val="clear" w:color="auto" w:fill="FFFFFF"/>
-        </w:rPr>
-        <w:t xml:space="preserve">Before further </w:t>
-      </w:r>
-      <w:r>
-        <w:rPr>
-          <w:rFonts w:ascii="Times New Roman" w:hAnsi="Times New Roman" w:cs="Times New Roman"/>
-          <w:spacing w:val="-1"/>
-          <w:sz w:val="30"/>
-          <w:szCs w:val="30"/>
-          <w:shd w:val="clear" w:color="auto" w:fill="FFFFFF"/>
-        </w:rPr>
-        <w:t>analysing</w:t>
-      </w:r>
-      <w:r>
-        <w:rPr>
-          <w:rFonts w:ascii="Times New Roman" w:hAnsi="Times New Roman" w:cs="Times New Roman"/>
-          <w:spacing w:val="-1"/>
-          <w:sz w:val="30"/>
-          <w:szCs w:val="30"/>
-          <w:shd w:val="clear" w:color="auto" w:fill="FFFFFF"/>
-        </w:rPr>
-        <w:t xml:space="preserve"> the code, let’s consider only 5 of the 110 users i.e. 5x8 = 40 typing patterns.</w:t>
+          <w:rFonts w:ascii="Helvetica" w:hAnsi="Helvetica" w:cs="Helvetica"/>
+          <w:b/>
+          <w:color w:val="000000"/>
+          <w:sz w:val="21"/>
+          <w:szCs w:val="21"/>
+          <w:shd w:val="clear" w:color="auto" w:fill="FFFFFF"/>
+        </w:rPr>
+        <w:t>PRESS – PRESS DURATION</w:t>
+      </w:r>
+    </w:p>
+    <w:p>
+      <w:pPr>
+        <w:pStyle w:val="ListParagraph"/>
+        <w:numPr>
+          <w:ilvl w:val="1"/>
+          <w:numId w:val="2"/>
+        </w:numPr>
+        <w:rPr>
+          <w:rFonts w:ascii="Times New Roman" w:hAnsi="Times New Roman" w:cs="Times New Roman"/>
+          <w:sz w:val="30"/>
+          <w:szCs w:val="30"/>
+        </w:rPr>
+      </w:pPr>
+      <w:r>
+        <w:rPr>
+          <w:rFonts w:ascii="Times New Roman" w:hAnsi="Times New Roman" w:cs="Times New Roman"/>
+          <w:sz w:val="30"/>
+          <w:szCs w:val="30"/>
+        </w:rPr>
+        <w:t>Time between 2 continues presses</w:t>
+      </w:r>
+      <w:r>
+        <w:rPr>
+          <w:rFonts w:ascii="Times New Roman" w:hAnsi="Times New Roman" w:cs="Times New Roman"/>
+          <w:sz w:val="30"/>
+          <w:szCs w:val="30"/>
+        </w:rPr>
+        <w:t>.</w:t>
+      </w:r>
+    </w:p>
+    <w:p>
+      <w:pPr>
+        <w:pStyle w:val="ListParagraph"/>
+        <w:numPr>
+          <w:ilvl w:val="0"/>
+          <w:numId w:val="2"/>
+        </w:numPr>
+        <w:rPr>
+          <w:rFonts w:ascii="Times New Roman" w:hAnsi="Times New Roman" w:cs="Times New Roman"/>
+          <w:sz w:val="30"/>
+          <w:szCs w:val="30"/>
+        </w:rPr>
+      </w:pPr>
+      <w:r>
+        <w:rPr>
+          <w:rFonts w:ascii="Times New Roman" w:hAnsi="Times New Roman" w:cs="Times New Roman"/>
+          <w:b/>
+          <w:sz w:val="30"/>
+          <w:szCs w:val="30"/>
+        </w:rPr>
+        <w:t>RELEASE PRESS DURATION</w:t>
+      </w:r>
+    </w:p>
+    <w:p>
+      <w:pPr>
+        <w:pStyle w:val="ListParagraph"/>
+        <w:numPr>
+          <w:ilvl w:val="1"/>
+          <w:numId w:val="2"/>
+        </w:numPr>
+        <w:rPr>
+          <w:rFonts w:ascii="Times New Roman" w:hAnsi="Times New Roman" w:cs="Times New Roman"/>
+          <w:sz w:val="30"/>
+          <w:szCs w:val="30"/>
+        </w:rPr>
+      </w:pPr>
+      <w:r>
+        <w:rPr>
+          <w:rFonts w:ascii="Times New Roman" w:hAnsi="Times New Roman" w:cs="Times New Roman"/>
+          <w:sz w:val="30"/>
+          <w:szCs w:val="30"/>
+        </w:rPr>
+        <w:t>Time between a releas</w:t>
+      </w:r>
+      <w:r>
+        <w:rPr>
+          <w:rFonts w:ascii="Times New Roman" w:hAnsi="Times New Roman" w:cs="Times New Roman"/>
+          <w:sz w:val="30"/>
+          <w:szCs w:val="30"/>
+        </w:rPr>
+        <w:t>e of 1 key and press of other</w:t>
+      </w:r>
+      <w:r>
+        <w:rPr>
+          <w:rFonts w:ascii="Times New Roman" w:hAnsi="Times New Roman" w:cs="Times New Roman"/>
+          <w:sz w:val="30"/>
+          <w:szCs w:val="30"/>
+        </w:rPr>
+        <w:t>.</w:t>
+      </w:r>
+    </w:p>
+    <w:p>
+      <w:pPr>
+        <w:pStyle w:val="ListParagraph"/>
+        <w:numPr>
+          <w:ilvl w:val="0"/>
+          <w:numId w:val="2"/>
+        </w:numPr>
+        <w:rPr>
+          <w:rFonts w:ascii="Times New Roman" w:hAnsi="Times New Roman" w:cs="Times New Roman"/>
+          <w:sz w:val="30"/>
+          <w:szCs w:val="30"/>
+        </w:rPr>
+      </w:pPr>
+      <w:r>
+        <w:rPr>
+          <w:rFonts w:ascii="Times New Roman" w:hAnsi="Times New Roman" w:cs="Times New Roman"/>
+          <w:b/>
+          <w:sz w:val="30"/>
+          <w:szCs w:val="30"/>
+        </w:rPr>
+        <w:t>HOLD DURATION</w:t>
+      </w:r>
+    </w:p>
+    <w:p>
+      <w:pPr>
+        <w:pStyle w:val="ListParagraph"/>
+        <w:numPr>
+          <w:ilvl w:val="1"/>
+          <w:numId w:val="2"/>
+        </w:numPr>
+        <w:rPr>
+          <w:rFonts w:ascii="Times New Roman" w:hAnsi="Times New Roman" w:cs="Times New Roman"/>
+          <w:sz w:val="30"/>
+          <w:szCs w:val="30"/>
+        </w:rPr>
+      </w:pPr>
+      <w:r>
+        <w:rPr>
+          <w:rFonts w:ascii="Times New Roman" w:hAnsi="Times New Roman" w:cs="Times New Roman"/>
+          <w:sz w:val="30"/>
+          <w:szCs w:val="30"/>
+        </w:rPr>
+        <w:t>Time betwe</w:t>
+      </w:r>
+      <w:r>
+        <w:rPr>
+          <w:rFonts w:ascii="Times New Roman" w:hAnsi="Times New Roman" w:cs="Times New Roman"/>
+          <w:sz w:val="30"/>
+          <w:szCs w:val="30"/>
+        </w:rPr>
+        <w:t>en a press and release of a key.</w:t>
+      </w:r>
+    </w:p>
+    <w:p>
+      <w:pPr>
+        <w:rPr>
+          <w:rFonts w:ascii="Times New Roman" w:hAnsi="Times New Roman" w:cs="Times New Roman"/>
+          <w:b/>
+          <w:sz w:val="30"/>
+          <w:szCs w:val="30"/>
+        </w:rPr>
+      </w:pPr>
+      <w:r>
+        <w:rPr>
+          <w:rFonts w:ascii="Times New Roman" w:hAnsi="Times New Roman" w:cs="Times New Roman"/>
+          <w:b/>
+          <w:sz w:val="30"/>
+          <w:szCs w:val="30"/>
+        </w:rPr>
+        <w:t>PART 6</w:t>
+      </w:r>
+      <w:r>
+        <w:rPr>
+          <w:rFonts w:ascii="Times New Roman" w:hAnsi="Times New Roman" w:cs="Times New Roman"/>
+          <w:b/>
+          <w:sz w:val="30"/>
+          <w:szCs w:val="30"/>
+        </w:rPr>
+        <w:t xml:space="preserve">: </w:t>
+      </w:r>
+      <w:r>
+        <w:rPr>
+          <w:rFonts w:ascii="Times New Roman" w:hAnsi="Times New Roman" w:cs="Times New Roman"/>
+          <w:b/>
+          <w:sz w:val="30"/>
+          <w:szCs w:val="30"/>
+        </w:rPr>
+        <w:t>EXPLORATORY DATA ANALYSIS (EDA)</w:t>
+      </w:r>
+    </w:p>
+    <w:p>
+      <w:pPr>
+        <w:pStyle w:val="ListParagraph"/>
+        <w:numPr>
+          <w:ilvl w:val="0"/>
+          <w:numId w:val="2"/>
+        </w:numPr>
+        <w:rPr>
+          <w:rFonts w:ascii="Times New Roman" w:hAnsi="Times New Roman" w:cs="Times New Roman"/>
+          <w:b/>
+          <w:sz w:val="30"/>
+          <w:szCs w:val="30"/>
+        </w:rPr>
+      </w:pPr>
+      <w:r>
+        <w:rPr>
+          <w:rFonts w:ascii="Times New Roman" w:hAnsi="Times New Roman" w:cs="Times New Roman"/>
+          <w:spacing w:val="-1"/>
+          <w:sz w:val="30"/>
+          <w:szCs w:val="30"/>
+          <w:shd w:val="clear" w:color="auto" w:fill="FFFFFF"/>
+        </w:rPr>
+        <w:t>We try to explore this generated data and try to understand the data by its face value.</w:t>
+      </w:r>
+    </w:p>
+    <w:p>
+      <w:pPr>
+        <w:pStyle w:val="ListParagraph"/>
+        <w:numPr>
+          <w:ilvl w:val="0"/>
+          <w:numId w:val="2"/>
+        </w:numPr>
+        <w:rPr>
+          <w:rFonts w:ascii="Times New Roman" w:hAnsi="Times New Roman" w:cs="Times New Roman"/>
+          <w:b/>
+          <w:sz w:val="30"/>
+          <w:szCs w:val="30"/>
+        </w:rPr>
+      </w:pPr>
+      <w:r>
+        <w:rPr>
+          <w:rFonts w:ascii="Times New Roman" w:hAnsi="Times New Roman" w:cs="Times New Roman"/>
+          <w:spacing w:val="-1"/>
+          <w:sz w:val="30"/>
+          <w:szCs w:val="30"/>
+          <w:shd w:val="clear" w:color="auto" w:fill="FFFFFF"/>
+        </w:rPr>
+        <w:t>Before further analysing the code, let’s consider only 5 of the 110 users i.e. 5x8 = 40 typing patterns.</w:t>
       </w:r>
     </w:p>
     <w:p>
@@ -1451,23 +1882,7 @@
           <w:sz w:val="30"/>
           <w:szCs w:val="30"/>
         </w:rPr>
-        <w:t xml:space="preserve"> function, we can generate swarm plots of release-press, press-press, </w:t>
-      </w:r>
-      <w:r>
-        <w:rPr>
-          <w:spacing w:val="-1"/>
-          <w:sz w:val="30"/>
-          <w:szCs w:val="30"/>
-        </w:rPr>
-        <w:t>and hold</w:t>
-      </w:r>
-      <w:r>
-        <w:rPr>
-          <w:spacing w:val="-1"/>
-          <w:sz w:val="30"/>
-          <w:szCs w:val="30"/>
-        </w:rPr>
-        <w:t xml:space="preserve"> duration for these 5 users.</w:t>
+        <w:t> function, we can generate swarm plots of release-press, press-press, and hold duration for these 5 users.</w:t>
       </w:r>
     </w:p>
     <w:p>
@@ -1499,7 +1914,17 @@
           <w:sz w:val="30"/>
           <w:szCs w:val="30"/>
         </w:rPr>
-        <w:t xml:space="preserve">PART 6: </w:t>
+        <w:lastRenderedPageBreak/>
+        <w:t>PART 7</w:t>
+      </w:r>
+      <w:r>
+        <w:rPr>
+          <w:rFonts w:ascii="Times New Roman" w:hAnsi="Times New Roman" w:cs="Times New Roman"/>
+          <w:b/>
+          <w:sz w:val="30"/>
+          <w:szCs w:val="30"/>
+        </w:rPr>
+        <w:t xml:space="preserve">: </w:t>
       </w:r>
       <w:r>
         <w:rPr>
@@ -1784,7 +2209,6 @@
           <w:szCs w:val="30"/>
           <w:shd w:val="clear" w:color="auto" w:fill="FFFFFF"/>
         </w:rPr>
-        <w:lastRenderedPageBreak/>
         <w:t xml:space="preserve">Therefore, </w:t>
       </w:r>
       <w:r>
@@ -1858,7 +2282,16 @@
           <w:sz w:val="30"/>
           <w:szCs w:val="30"/>
         </w:rPr>
-        <w:t>PART 7: CONVERTING ROW FEATURES TO COLUMN FEATURES FOR PLOTTING</w:t>
+        <w:t>PART 8</w:t>
+      </w:r>
+      <w:r>
+        <w:rPr>
+          <w:rFonts w:ascii="Times New Roman" w:hAnsi="Times New Roman" w:cs="Times New Roman"/>
+          <w:b/>
+          <w:sz w:val="30"/>
+          <w:szCs w:val="30"/>
+        </w:rPr>
+        <w:t>: CONVERTING ROW FEATURES TO COLUMN FEATURES FOR PLOTTING</w:t>
       </w:r>
     </w:p>
     <w:p>
@@ -2120,6 +2553,7 @@
           <w:szCs w:val="30"/>
           <w:shd w:val="clear" w:color="auto" w:fill="FFFFFF"/>
         </w:rPr>
+        <w:lastRenderedPageBreak/>
         <w:t xml:space="preserve">Similarly for user: 5, the </w:t>
       </w:r>
       <w:proofErr w:type="spellStart"/>
@@ -2161,7 +2595,16 @@
           <w:sz w:val="30"/>
           <w:szCs w:val="30"/>
         </w:rPr>
-        <w:t>PART 8: PLOTTING PRESS, PRESS DURATION VS PRESS TIMESTAMPS USING PLOTS AND LINES</w:t>
+        <w:t>PART 9</w:t>
+      </w:r>
+      <w:r>
+        <w:rPr>
+          <w:rFonts w:ascii="Times New Roman" w:hAnsi="Times New Roman" w:cs="Times New Roman"/>
+          <w:b/>
+          <w:sz w:val="30"/>
+          <w:szCs w:val="30"/>
+        </w:rPr>
+        <w:t>: PLOTTING PRESS, PRESS DURATION VS PRESS TIMESTAMPS USING PLOTS AND LINES</w:t>
       </w:r>
       <w:r>
         <w:rPr>
@@ -2360,37 +2803,35 @@
           <w:szCs w:val="30"/>
           <w:shd w:val="clear" w:color="auto" w:fill="FFFFFF"/>
         </w:rPr>
-        <w:lastRenderedPageBreak/>
-        <w:t>This would be something that the user wouldn’t even need to remember</w:t>
-      </w:r>
-      <w:r>
-        <w:rPr>
-          <w:rFonts w:ascii="Times New Roman" w:hAnsi="Times New Roman" w:cs="Times New Roman"/>
-          <w:spacing w:val="-1"/>
-          <w:sz w:val="30"/>
-          <w:szCs w:val="30"/>
-          <w:shd w:val="clear" w:color="auto" w:fill="FFFFFF"/>
-        </w:rPr>
-        <w:t>.</w:t>
-      </w:r>
-    </w:p>
-    <w:p>
-      <w:pPr>
-        <w:rPr>
-          <w:rFonts w:ascii="Times New Roman" w:hAnsi="Times New Roman" w:cs="Times New Roman"/>
-          <w:b/>
-          <w:sz w:val="30"/>
-          <w:szCs w:val="30"/>
-        </w:rPr>
-      </w:pPr>
-      <w:r>
-        <w:rPr>
-          <w:rFonts w:ascii="Times New Roman" w:hAnsi="Times New Roman" w:cs="Times New Roman"/>
-          <w:b/>
-          <w:sz w:val="30"/>
-          <w:szCs w:val="30"/>
-        </w:rPr>
-        <w:t>PART 9: FACTORS IMPACTING THE TYPING PATTERNS</w:t>
+        <w:t>This would be something that the user wouldn’t even need to remember.</w:t>
+      </w:r>
+    </w:p>
+    <w:p>
+      <w:pPr>
+        <w:rPr>
+          <w:rFonts w:ascii="Times New Roman" w:hAnsi="Times New Roman" w:cs="Times New Roman"/>
+          <w:b/>
+          <w:sz w:val="30"/>
+          <w:szCs w:val="30"/>
+        </w:rPr>
+      </w:pPr>
+      <w:r>
+        <w:rPr>
+          <w:rFonts w:ascii="Times New Roman" w:hAnsi="Times New Roman" w:cs="Times New Roman"/>
+          <w:b/>
+          <w:sz w:val="30"/>
+          <w:szCs w:val="30"/>
+        </w:rPr>
+        <w:t>PART 10</w:t>
+      </w:r>
+      <w:r>
+        <w:rPr>
+          <w:rFonts w:ascii="Times New Roman" w:hAnsi="Times New Roman" w:cs="Times New Roman"/>
+          <w:b/>
+          <w:sz w:val="30"/>
+          <w:szCs w:val="30"/>
+        </w:rPr>
+        <w:t>: FACTORS IMPACTING THE TYPING PATTERNS</w:t>
       </w:r>
     </w:p>
     <w:p>
@@ -2400,7 +2841,7 @@
           <w:numId w:val="8"/>
         </w:numPr>
         <w:shd w:val="clear" w:color="auto" w:fill="FFFFFF"/>
-        <w:spacing w:before="480" w:after="0" w:line="480" w:lineRule="atLeast"/>
+        <w:spacing w:before="480" w:after="0"/>
         <w:rPr>
           <w:rFonts w:ascii="Times New Roman" w:eastAsia="Times New Roman" w:hAnsi="Times New Roman" w:cs="Times New Roman"/>
           <w:spacing w:val="-1"/>
@@ -2418,6 +2859,16 @@
           <w:lang w:eastAsia="en-IN"/>
         </w:rPr>
         <w:t>Time of day for typing</w:t>
+      </w:r>
+      <w:r>
+        <w:rPr>
+          <w:rFonts w:ascii="Times New Roman" w:eastAsia="Times New Roman" w:hAnsi="Times New Roman" w:cs="Times New Roman"/>
+          <w:spacing w:val="-1"/>
+          <w:sz w:val="30"/>
+          <w:szCs w:val="30"/>
+          <w:lang w:eastAsia="en-IN"/>
+        </w:rPr>
+        <w:t>.</w:t>
       </w:r>
     </w:p>
     <w:p>
@@ -2427,9 +2878,237 @@
           <w:numId w:val="8"/>
         </w:numPr>
         <w:shd w:val="clear" w:color="auto" w:fill="FFFFFF"/>
+        <w:spacing w:before="252" w:after="0"/>
+        <w:rPr>
+          <w:rFonts w:ascii="Times New Roman" w:eastAsia="Times New Roman" w:hAnsi="Times New Roman" w:cs="Times New Roman"/>
+          <w:spacing w:val="-1"/>
+          <w:sz w:val="30"/>
+          <w:szCs w:val="30"/>
+          <w:lang w:eastAsia="en-IN"/>
+        </w:rPr>
+      </w:pPr>
+      <w:r>
+        <w:rPr>
+          <w:rFonts w:ascii="Times New Roman" w:eastAsia="Times New Roman" w:hAnsi="Times New Roman" w:cs="Times New Roman"/>
+          <w:spacing w:val="-1"/>
+          <w:sz w:val="30"/>
+          <w:szCs w:val="30"/>
+          <w:lang w:eastAsia="en-IN"/>
+        </w:rPr>
+        <w:t xml:space="preserve">Lighting condition of keyboard while typing (especially for non-touch </w:t>
+      </w:r>
+      <w:proofErr w:type="spellStart"/>
+      <w:r>
+        <w:rPr>
+          <w:rFonts w:ascii="Times New Roman" w:eastAsia="Times New Roman" w:hAnsi="Times New Roman" w:cs="Times New Roman"/>
+          <w:spacing w:val="-1"/>
+          <w:sz w:val="30"/>
+          <w:szCs w:val="30"/>
+          <w:lang w:eastAsia="en-IN"/>
+        </w:rPr>
+        <w:t>typers</w:t>
+      </w:r>
+      <w:proofErr w:type="spellEnd"/>
+      <w:r>
+        <w:rPr>
+          <w:rFonts w:ascii="Times New Roman" w:eastAsia="Times New Roman" w:hAnsi="Times New Roman" w:cs="Times New Roman"/>
+          <w:spacing w:val="-1"/>
+          <w:sz w:val="30"/>
+          <w:szCs w:val="30"/>
+          <w:lang w:eastAsia="en-IN"/>
+        </w:rPr>
+        <w:t>)</w:t>
+      </w:r>
+      <w:r>
+        <w:rPr>
+          <w:rFonts w:ascii="Times New Roman" w:eastAsia="Times New Roman" w:hAnsi="Times New Roman" w:cs="Times New Roman"/>
+          <w:spacing w:val="-1"/>
+          <w:sz w:val="30"/>
+          <w:szCs w:val="30"/>
+          <w:lang w:eastAsia="en-IN"/>
+        </w:rPr>
+        <w:t>.</w:t>
+      </w:r>
+    </w:p>
+    <w:p>
+      <w:pPr>
+        <w:numPr>
+          <w:ilvl w:val="0"/>
+          <w:numId w:val="8"/>
+        </w:numPr>
+        <w:shd w:val="clear" w:color="auto" w:fill="FFFFFF"/>
+        <w:spacing w:before="252" w:after="0"/>
+        <w:rPr>
+          <w:rFonts w:ascii="Times New Roman" w:eastAsia="Times New Roman" w:hAnsi="Times New Roman" w:cs="Times New Roman"/>
+          <w:spacing w:val="-1"/>
+          <w:sz w:val="30"/>
+          <w:szCs w:val="30"/>
+          <w:lang w:eastAsia="en-IN"/>
+        </w:rPr>
+      </w:pPr>
+      <w:r>
+        <w:rPr>
+          <w:rFonts w:ascii="Times New Roman" w:eastAsia="Times New Roman" w:hAnsi="Times New Roman" w:cs="Times New Roman"/>
+          <w:spacing w:val="-1"/>
+          <w:sz w:val="30"/>
+          <w:szCs w:val="30"/>
+          <w:lang w:eastAsia="en-IN"/>
+        </w:rPr>
+        <w:t>Level of familiarity with the keyboard layout</w:t>
+      </w:r>
+      <w:r>
+        <w:rPr>
+          <w:rFonts w:ascii="Times New Roman" w:eastAsia="Times New Roman" w:hAnsi="Times New Roman" w:cs="Times New Roman"/>
+          <w:spacing w:val="-1"/>
+          <w:sz w:val="30"/>
+          <w:szCs w:val="30"/>
+          <w:lang w:eastAsia="en-IN"/>
+        </w:rPr>
+        <w:t>.</w:t>
+      </w:r>
+    </w:p>
+    <w:p>
+      <w:pPr>
+        <w:numPr>
+          <w:ilvl w:val="0"/>
+          <w:numId w:val="8"/>
+        </w:numPr>
+        <w:shd w:val="clear" w:color="auto" w:fill="FFFFFF"/>
+        <w:spacing w:before="252" w:after="0"/>
+        <w:rPr>
+          <w:rFonts w:ascii="Times New Roman" w:eastAsia="Times New Roman" w:hAnsi="Times New Roman" w:cs="Times New Roman"/>
+          <w:spacing w:val="-1"/>
+          <w:sz w:val="30"/>
+          <w:szCs w:val="30"/>
+          <w:lang w:eastAsia="en-IN"/>
+        </w:rPr>
+      </w:pPr>
+      <w:r>
+        <w:rPr>
+          <w:rFonts w:ascii="Times New Roman" w:eastAsia="Times New Roman" w:hAnsi="Times New Roman" w:cs="Times New Roman"/>
+          <w:spacing w:val="-1"/>
+          <w:sz w:val="30"/>
+          <w:szCs w:val="30"/>
+          <w:lang w:eastAsia="en-IN"/>
+        </w:rPr>
+        <w:t>Location where typing is done</w:t>
+      </w:r>
+      <w:r>
+        <w:rPr>
+          <w:rFonts w:ascii="Times New Roman" w:eastAsia="Times New Roman" w:hAnsi="Times New Roman" w:cs="Times New Roman"/>
+          <w:spacing w:val="-1"/>
+          <w:sz w:val="30"/>
+          <w:szCs w:val="30"/>
+          <w:lang w:eastAsia="en-IN"/>
+        </w:rPr>
+        <w:t>.</w:t>
+      </w:r>
+    </w:p>
+    <w:p>
+      <w:pPr>
+        <w:numPr>
+          <w:ilvl w:val="0"/>
+          <w:numId w:val="8"/>
+        </w:numPr>
+        <w:shd w:val="clear" w:color="auto" w:fill="FFFFFF"/>
+        <w:spacing w:before="252" w:after="0"/>
+        <w:rPr>
+          <w:rFonts w:ascii="Times New Roman" w:eastAsia="Times New Roman" w:hAnsi="Times New Roman" w:cs="Times New Roman"/>
+          <w:spacing w:val="-1"/>
+          <w:sz w:val="30"/>
+          <w:szCs w:val="30"/>
+          <w:lang w:eastAsia="en-IN"/>
+        </w:rPr>
+      </w:pPr>
+      <w:r>
+        <w:rPr>
+          <w:rFonts w:ascii="Times New Roman" w:eastAsia="Times New Roman" w:hAnsi="Times New Roman" w:cs="Times New Roman"/>
+          <w:spacing w:val="-1"/>
+          <w:sz w:val="30"/>
+          <w:szCs w:val="30"/>
+          <w:lang w:eastAsia="en-IN"/>
+        </w:rPr>
+        <w:t xml:space="preserve">The arm, sitting position of the </w:t>
+      </w:r>
+      <w:proofErr w:type="spellStart"/>
+      <w:r>
+        <w:rPr>
+          <w:rFonts w:ascii="Times New Roman" w:eastAsia="Times New Roman" w:hAnsi="Times New Roman" w:cs="Times New Roman"/>
+          <w:spacing w:val="-1"/>
+          <w:sz w:val="30"/>
+          <w:szCs w:val="30"/>
+          <w:lang w:eastAsia="en-IN"/>
+        </w:rPr>
+        <w:t>typer</w:t>
+      </w:r>
+      <w:proofErr w:type="spellEnd"/>
+      <w:r>
+        <w:rPr>
+          <w:rFonts w:ascii="Times New Roman" w:eastAsia="Times New Roman" w:hAnsi="Times New Roman" w:cs="Times New Roman"/>
+          <w:spacing w:val="-1"/>
+          <w:sz w:val="30"/>
+          <w:szCs w:val="30"/>
+          <w:lang w:eastAsia="en-IN"/>
+        </w:rPr>
+        <w:t>.</w:t>
+      </w:r>
+    </w:p>
+    <w:p>
+      <w:pPr>
+        <w:numPr>
+          <w:ilvl w:val="0"/>
+          <w:numId w:val="8"/>
+        </w:numPr>
+        <w:shd w:val="clear" w:color="auto" w:fill="FFFFFF"/>
+        <w:spacing w:before="252" w:after="0"/>
+        <w:rPr>
+          <w:rFonts w:ascii="Times New Roman" w:eastAsia="Times New Roman" w:hAnsi="Times New Roman" w:cs="Times New Roman"/>
+          <w:spacing w:val="-1"/>
+          <w:sz w:val="30"/>
+          <w:szCs w:val="30"/>
+          <w:lang w:eastAsia="en-IN"/>
+        </w:rPr>
+      </w:pPr>
+      <w:r>
+        <w:rPr>
+          <w:rFonts w:ascii="Times New Roman" w:eastAsia="Times New Roman" w:hAnsi="Times New Roman" w:cs="Times New Roman"/>
+          <w:spacing w:val="-1"/>
+          <w:sz w:val="30"/>
+          <w:szCs w:val="30"/>
+          <w:lang w:eastAsia="en-IN"/>
+        </w:rPr>
+        <w:t xml:space="preserve">Stress of the </w:t>
+      </w:r>
+      <w:proofErr w:type="spellStart"/>
+      <w:r>
+        <w:rPr>
+          <w:rFonts w:ascii="Times New Roman" w:eastAsia="Times New Roman" w:hAnsi="Times New Roman" w:cs="Times New Roman"/>
+          <w:spacing w:val="-1"/>
+          <w:sz w:val="30"/>
+          <w:szCs w:val="30"/>
+          <w:lang w:eastAsia="en-IN"/>
+        </w:rPr>
+        <w:t>typer</w:t>
+      </w:r>
+      <w:proofErr w:type="spellEnd"/>
+      <w:r>
+        <w:rPr>
+          <w:rFonts w:ascii="Times New Roman" w:eastAsia="Times New Roman" w:hAnsi="Times New Roman" w:cs="Times New Roman"/>
+          <w:spacing w:val="-1"/>
+          <w:sz w:val="30"/>
+          <w:szCs w:val="30"/>
+          <w:lang w:eastAsia="en-IN"/>
+        </w:rPr>
+        <w:t>.</w:t>
+      </w:r>
+    </w:p>
+    <w:p>
+      <w:pPr>
+        <w:shd w:val="clear" w:color="auto" w:fill="FFFFFF"/>
         <w:spacing w:before="252" w:after="0" w:line="480" w:lineRule="atLeast"/>
         <w:rPr>
           <w:rFonts w:ascii="Times New Roman" w:eastAsia="Times New Roman" w:hAnsi="Times New Roman" w:cs="Times New Roman"/>
+          <w:b/>
           <w:spacing w:val="-1"/>
           <w:sz w:val="30"/>
           <w:szCs w:val="30"/>
@@ -2439,206 +3118,576 @@
       <w:r>
         <w:rPr>
           <w:rFonts w:ascii="Times New Roman" w:eastAsia="Times New Roman" w:hAnsi="Times New Roman" w:cs="Times New Roman"/>
+          <w:b/>
           <w:spacing w:val="-1"/>
           <w:sz w:val="30"/>
           <w:szCs w:val="30"/>
           <w:lang w:eastAsia="en-IN"/>
         </w:rPr>
-        <w:t xml:space="preserve">Lighting condition of keyboard while typing (especially for non-touch </w:t>
+        <w:t>PART 11</w:t>
+      </w:r>
+      <w:r>
+        <w:rPr>
+          <w:rFonts w:ascii="Times New Roman" w:eastAsia="Times New Roman" w:hAnsi="Times New Roman" w:cs="Times New Roman"/>
+          <w:b/>
+          <w:spacing w:val="-1"/>
+          <w:sz w:val="30"/>
+          <w:szCs w:val="30"/>
+          <w:lang w:eastAsia="en-IN"/>
+        </w:rPr>
+        <w:t xml:space="preserve">: </w:t>
+      </w:r>
+      <w:r>
+        <w:rPr>
+          <w:rFonts w:ascii="Times New Roman" w:eastAsia="Times New Roman" w:hAnsi="Times New Roman" w:cs="Times New Roman"/>
+          <w:b/>
+          <w:spacing w:val="-1"/>
+          <w:sz w:val="30"/>
+          <w:szCs w:val="30"/>
+          <w:lang w:eastAsia="en-IN"/>
+        </w:rPr>
+        <w:t>DATA PREPARATION</w:t>
+      </w:r>
+    </w:p>
+    <w:p>
+      <w:pPr>
+        <w:pStyle w:val="ListParagraph"/>
+        <w:numPr>
+          <w:ilvl w:val="0"/>
+          <w:numId w:val="11"/>
+        </w:numPr>
+        <w:shd w:val="clear" w:color="auto" w:fill="FFFFFF"/>
+        <w:spacing w:before="252" w:after="0" w:line="480" w:lineRule="atLeast"/>
+        <w:rPr>
+          <w:rFonts w:ascii="Times New Roman" w:eastAsia="Times New Roman" w:hAnsi="Times New Roman" w:cs="Times New Roman"/>
+          <w:spacing w:val="-1"/>
+          <w:sz w:val="30"/>
+          <w:szCs w:val="30"/>
+          <w:lang w:eastAsia="en-IN"/>
+        </w:rPr>
+      </w:pPr>
+      <w:r>
+        <w:rPr>
+          <w:rFonts w:ascii="Arial" w:hAnsi="Arial" w:cs="Arial"/>
+          <w:sz w:val="21"/>
+          <w:szCs w:val="21"/>
+          <w:shd w:val="clear" w:color="auto" w:fill="FFFFFF"/>
+        </w:rPr>
+        <w:t xml:space="preserve">Instead of directly using these durations as inputs, we could group these durations into histograms which would represent groups of different typing speeds. </w:t>
+      </w:r>
+    </w:p>
+    <w:p>
+      <w:pPr>
+        <w:pStyle w:val="ListParagraph"/>
+        <w:numPr>
+          <w:ilvl w:val="0"/>
+          <w:numId w:val="11"/>
+        </w:numPr>
+        <w:shd w:val="clear" w:color="auto" w:fill="FFFFFF"/>
+        <w:spacing w:before="252" w:after="0" w:line="480" w:lineRule="atLeast"/>
+        <w:rPr>
+          <w:rFonts w:ascii="Times New Roman" w:eastAsia="Times New Roman" w:hAnsi="Times New Roman" w:cs="Times New Roman"/>
+          <w:spacing w:val="-1"/>
+          <w:sz w:val="30"/>
+          <w:szCs w:val="30"/>
+          <w:lang w:eastAsia="en-IN"/>
+        </w:rPr>
+      </w:pPr>
+      <w:r>
+        <w:rPr>
+          <w:rFonts w:ascii="Arial" w:hAnsi="Arial" w:cs="Arial"/>
+          <w:sz w:val="21"/>
+          <w:szCs w:val="21"/>
+          <w:shd w:val="clear" w:color="auto" w:fill="FFFFFF"/>
+        </w:rPr>
+        <w:lastRenderedPageBreak/>
+        <w:t xml:space="preserve">For e.g. a slow </w:t>
       </w:r>
       <w:proofErr w:type="spellStart"/>
       <w:r>
         <w:rPr>
+          <w:rFonts w:ascii="Arial" w:hAnsi="Arial" w:cs="Arial"/>
+          <w:sz w:val="21"/>
+          <w:szCs w:val="21"/>
+          <w:shd w:val="clear" w:color="auto" w:fill="FFFFFF"/>
+        </w:rPr>
+        <w:t>typer</w:t>
+      </w:r>
+      <w:proofErr w:type="spellEnd"/>
+      <w:r>
+        <w:rPr>
+          <w:rFonts w:ascii="Arial" w:hAnsi="Arial" w:cs="Arial"/>
+          <w:sz w:val="21"/>
+          <w:szCs w:val="21"/>
+          <w:shd w:val="clear" w:color="auto" w:fill="FFFFFF"/>
+        </w:rPr>
+        <w:t xml:space="preserve"> would have his keystroke durations falling in the histogram bucket of larger durations. </w:t>
+      </w:r>
+    </w:p>
+    <w:p>
+      <w:pPr>
+        <w:pStyle w:val="ListParagraph"/>
+        <w:numPr>
+          <w:ilvl w:val="0"/>
+          <w:numId w:val="11"/>
+        </w:numPr>
+        <w:shd w:val="clear" w:color="auto" w:fill="FFFFFF"/>
+        <w:spacing w:before="252" w:after="0" w:line="480" w:lineRule="atLeast"/>
+        <w:rPr>
           <w:rFonts w:ascii="Times New Roman" w:eastAsia="Times New Roman" w:hAnsi="Times New Roman" w:cs="Times New Roman"/>
           <w:spacing w:val="-1"/>
           <w:sz w:val="30"/>
           <w:szCs w:val="30"/>
           <w:lang w:eastAsia="en-IN"/>
         </w:rPr>
-        <w:t>ty</w:t>
-      </w:r>
+      </w:pPr>
+      <w:r>
+        <w:rPr>
+          <w:rFonts w:ascii="Arial" w:hAnsi="Arial" w:cs="Arial"/>
+          <w:sz w:val="21"/>
+          <w:szCs w:val="21"/>
+          <w:shd w:val="clear" w:color="auto" w:fill="FFFFFF"/>
+        </w:rPr>
+        <w:t xml:space="preserve">At the same time, a fast </w:t>
+      </w:r>
+      <w:proofErr w:type="spellStart"/>
+      <w:r>
+        <w:rPr>
+          <w:rFonts w:ascii="Arial" w:hAnsi="Arial" w:cs="Arial"/>
+          <w:sz w:val="21"/>
+          <w:szCs w:val="21"/>
+          <w:shd w:val="clear" w:color="auto" w:fill="FFFFFF"/>
+        </w:rPr>
+        <w:t>typer</w:t>
+      </w:r>
+      <w:proofErr w:type="spellEnd"/>
+      <w:r>
+        <w:rPr>
+          <w:rFonts w:ascii="Arial" w:hAnsi="Arial" w:cs="Arial"/>
+          <w:sz w:val="21"/>
+          <w:szCs w:val="21"/>
+          <w:shd w:val="clear" w:color="auto" w:fill="FFFFFF"/>
+        </w:rPr>
+        <w:t xml:space="preserve"> (or perhaps a touch </w:t>
+      </w:r>
+      <w:proofErr w:type="spellStart"/>
+      <w:r>
+        <w:rPr>
+          <w:rFonts w:ascii="Arial" w:hAnsi="Arial" w:cs="Arial"/>
+          <w:sz w:val="21"/>
+          <w:szCs w:val="21"/>
+          <w:shd w:val="clear" w:color="auto" w:fill="FFFFFF"/>
+        </w:rPr>
+        <w:t>typer</w:t>
+      </w:r>
+      <w:proofErr w:type="spellEnd"/>
+      <w:r>
+        <w:rPr>
+          <w:rFonts w:ascii="Arial" w:hAnsi="Arial" w:cs="Arial"/>
+          <w:sz w:val="21"/>
+          <w:szCs w:val="21"/>
+          <w:shd w:val="clear" w:color="auto" w:fill="FFFFFF"/>
+        </w:rPr>
+        <w:t>) would have his keystroke durations falling in the histogram bucket of smaller durations.</w:t>
+      </w:r>
+    </w:p>
+    <w:p>
+      <w:pPr>
+        <w:pStyle w:val="ListParagraph"/>
+        <w:numPr>
+          <w:ilvl w:val="0"/>
+          <w:numId w:val="11"/>
+        </w:numPr>
+        <w:shd w:val="clear" w:color="auto" w:fill="FFFFFF"/>
+        <w:spacing w:before="252" w:after="0" w:line="480" w:lineRule="atLeast"/>
+        <w:rPr>
+          <w:rFonts w:ascii="Times New Roman" w:eastAsia="Times New Roman" w:hAnsi="Times New Roman" w:cs="Times New Roman"/>
+          <w:spacing w:val="-1"/>
+          <w:sz w:val="30"/>
+          <w:szCs w:val="30"/>
+          <w:lang w:eastAsia="en-IN"/>
+        </w:rPr>
+      </w:pPr>
+      <w:r>
+        <w:rPr>
+          <w:rFonts w:ascii="Arial" w:hAnsi="Arial" w:cs="Arial"/>
+          <w:sz w:val="21"/>
+          <w:szCs w:val="21"/>
+          <w:shd w:val="clear" w:color="auto" w:fill="FFFFFF"/>
+        </w:rPr>
+        <w:t>Thus, we will convert the entire training and test data by using this histogram technique.</w:t>
+      </w:r>
+    </w:p>
+    <w:p>
+      <w:pPr>
+        <w:pStyle w:val="ListParagraph"/>
+        <w:numPr>
+          <w:ilvl w:val="0"/>
+          <w:numId w:val="11"/>
+        </w:numPr>
+        <w:shd w:val="clear" w:color="auto" w:fill="FFFFFF"/>
+        <w:spacing w:before="252" w:after="0" w:line="480" w:lineRule="atLeast"/>
+        <w:rPr>
+          <w:rFonts w:ascii="Times New Roman" w:eastAsia="Times New Roman" w:hAnsi="Times New Roman" w:cs="Times New Roman"/>
+          <w:spacing w:val="-1"/>
+          <w:sz w:val="30"/>
+          <w:szCs w:val="30"/>
+          <w:lang w:eastAsia="en-IN"/>
+        </w:rPr>
+      </w:pPr>
+      <w:r>
+        <w:rPr>
+          <w:rFonts w:ascii="Georgia" w:hAnsi="Georgia"/>
+          <w:color w:val="292929"/>
+          <w:spacing w:val="-1"/>
+          <w:sz w:val="32"/>
+          <w:szCs w:val="32"/>
+          <w:shd w:val="clear" w:color="auto" w:fill="FFFFFF"/>
+        </w:rPr>
+        <w:t>Note, </w:t>
+      </w:r>
+      <w:proofErr w:type="spellStart"/>
+      <w:r>
+        <w:rPr>
+          <w:rStyle w:val="Emphasis"/>
+          <w:rFonts w:ascii="Georgia" w:hAnsi="Georgia"/>
+          <w:color w:val="292929"/>
+          <w:spacing w:val="-1"/>
+          <w:sz w:val="32"/>
+          <w:szCs w:val="32"/>
+          <w:shd w:val="clear" w:color="auto" w:fill="FFFFFF"/>
+        </w:rPr>
+        <w:t>wide_to_long</w:t>
+      </w:r>
+      <w:proofErr w:type="spellEnd"/>
+      <w:r>
+        <w:rPr>
+          <w:rFonts w:ascii="Georgia" w:hAnsi="Georgia"/>
+          <w:color w:val="292929"/>
+          <w:spacing w:val="-1"/>
+          <w:sz w:val="32"/>
+          <w:szCs w:val="32"/>
+          <w:shd w:val="clear" w:color="auto" w:fill="FFFFFF"/>
+        </w:rPr>
+        <w:t xml:space="preserve"> function transforms the </w:t>
+      </w:r>
+      <w:proofErr w:type="spellStart"/>
+      <w:r>
+        <w:rPr>
+          <w:rFonts w:ascii="Georgia" w:hAnsi="Georgia"/>
+          <w:color w:val="292929"/>
+          <w:spacing w:val="-1"/>
+          <w:sz w:val="32"/>
+          <w:szCs w:val="32"/>
+          <w:shd w:val="clear" w:color="auto" w:fill="FFFFFF"/>
+        </w:rPr>
+        <w:t>dataframe</w:t>
+      </w:r>
+      <w:proofErr w:type="spellEnd"/>
+      <w:r>
+        <w:rPr>
+          <w:rFonts w:ascii="Georgia" w:hAnsi="Georgia"/>
+          <w:color w:val="292929"/>
+          <w:spacing w:val="-1"/>
+          <w:sz w:val="32"/>
+          <w:szCs w:val="32"/>
+          <w:shd w:val="clear" w:color="auto" w:fill="FFFFFF"/>
+        </w:rPr>
+        <w:t xml:space="preserve"> by arranging all the row values of </w:t>
+      </w:r>
+      <w:r>
+        <w:rPr>
+          <w:rStyle w:val="Emphasis"/>
+          <w:rFonts w:ascii="Georgia" w:hAnsi="Georgia"/>
+          <w:color w:val="292929"/>
+          <w:spacing w:val="-1"/>
+          <w:sz w:val="32"/>
+          <w:szCs w:val="32"/>
+          <w:shd w:val="clear" w:color="auto" w:fill="FFFFFF"/>
+        </w:rPr>
+        <w:t>press-*</w:t>
+      </w:r>
+      <w:r>
+        <w:rPr>
+          <w:rFonts w:ascii="Georgia" w:hAnsi="Georgia"/>
+          <w:color w:val="292929"/>
+          <w:spacing w:val="-1"/>
+          <w:sz w:val="32"/>
+          <w:szCs w:val="32"/>
+          <w:shd w:val="clear" w:color="auto" w:fill="FFFFFF"/>
+        </w:rPr>
+        <w:t> into a single column.</w:t>
+      </w:r>
+    </w:p>
+    <w:p>
+      <w:pPr>
+        <w:shd w:val="clear" w:color="auto" w:fill="FFFFFF"/>
+        <w:spacing w:before="252" w:after="0" w:line="480" w:lineRule="atLeast"/>
+        <w:rPr>
+          <w:rFonts w:ascii="Times New Roman" w:eastAsia="Times New Roman" w:hAnsi="Times New Roman" w:cs="Times New Roman"/>
+          <w:b/>
+          <w:spacing w:val="-1"/>
+          <w:sz w:val="30"/>
+          <w:szCs w:val="30"/>
+          <w:lang w:eastAsia="en-IN"/>
+        </w:rPr>
+      </w:pPr>
+      <w:r>
+        <w:rPr>
+          <w:rFonts w:ascii="Times New Roman" w:eastAsia="Times New Roman" w:hAnsi="Times New Roman" w:cs="Times New Roman"/>
+          <w:b/>
+          <w:spacing w:val="-1"/>
+          <w:sz w:val="30"/>
+          <w:szCs w:val="30"/>
+          <w:lang w:eastAsia="en-IN"/>
+        </w:rPr>
+        <w:t>PART 12: BUCKETING USING HISTOGRAMS</w:t>
+      </w:r>
+    </w:p>
+    <w:p>
+      <w:pPr>
+        <w:pStyle w:val="ListParagraph"/>
+        <w:numPr>
+          <w:ilvl w:val="0"/>
+          <w:numId w:val="12"/>
+        </w:numPr>
+        <w:shd w:val="clear" w:color="auto" w:fill="FFFFFF"/>
+        <w:spacing w:before="252" w:after="0" w:line="480" w:lineRule="atLeast"/>
+        <w:rPr>
+          <w:rFonts w:ascii="Times New Roman" w:eastAsia="Times New Roman" w:hAnsi="Times New Roman" w:cs="Times New Roman"/>
+          <w:b/>
+          <w:spacing w:val="-1"/>
+          <w:sz w:val="30"/>
+          <w:szCs w:val="30"/>
+          <w:lang w:eastAsia="en-IN"/>
+        </w:rPr>
+      </w:pPr>
+      <w:r>
+        <w:rPr>
+          <w:rFonts w:ascii="Georgia" w:hAnsi="Georgia"/>
+          <w:color w:val="292929"/>
+          <w:spacing w:val="-1"/>
+          <w:sz w:val="32"/>
+          <w:szCs w:val="32"/>
+          <w:shd w:val="clear" w:color="auto" w:fill="FFFFFF"/>
+        </w:rPr>
+        <w:t>Now, let’s view the resulting histograms to determine which buckets can be created so as to split the data across them uniformly.</w:t>
+      </w:r>
+    </w:p>
+    <w:p>
+      <w:pPr>
+        <w:pStyle w:val="ListParagraph"/>
+        <w:numPr>
+          <w:ilvl w:val="0"/>
+          <w:numId w:val="12"/>
+        </w:numPr>
+        <w:shd w:val="clear" w:color="auto" w:fill="FFFFFF"/>
+        <w:spacing w:before="252" w:after="0" w:line="480" w:lineRule="atLeast"/>
+        <w:rPr>
+          <w:rFonts w:ascii="Times New Roman" w:eastAsia="Times New Roman" w:hAnsi="Times New Roman" w:cs="Times New Roman"/>
+          <w:b/>
+          <w:spacing w:val="-1"/>
+          <w:sz w:val="30"/>
+          <w:szCs w:val="30"/>
+          <w:lang w:eastAsia="en-IN"/>
+        </w:rPr>
+      </w:pPr>
+      <w:r>
+        <w:rPr>
+          <w:rFonts w:ascii="Georgia" w:hAnsi="Georgia"/>
+          <w:color w:val="292929"/>
+          <w:spacing w:val="-1"/>
+          <w:sz w:val="32"/>
+          <w:szCs w:val="32"/>
+          <w:shd w:val="clear" w:color="auto" w:fill="FFFFFF"/>
+        </w:rPr>
+        <w:t xml:space="preserve">Instead of determining buckets, a </w:t>
+      </w:r>
+      <w:proofErr w:type="gramStart"/>
+      <w:r>
+        <w:rPr>
+          <w:rFonts w:ascii="Georgia" w:hAnsi="Georgia"/>
+          <w:color w:val="292929"/>
+          <w:spacing w:val="-1"/>
+          <w:sz w:val="32"/>
+          <w:szCs w:val="32"/>
+          <w:shd w:val="clear" w:color="auto" w:fill="FFFFFF"/>
+        </w:rPr>
+        <w:t>pandas</w:t>
+      </w:r>
+      <w:proofErr w:type="gramEnd"/>
+      <w:r>
+        <w:rPr>
+          <w:rFonts w:ascii="Georgia" w:hAnsi="Georgia"/>
+          <w:color w:val="292929"/>
+          <w:spacing w:val="-1"/>
+          <w:sz w:val="32"/>
+          <w:szCs w:val="32"/>
+          <w:shd w:val="clear" w:color="auto" w:fill="FFFFFF"/>
+        </w:rPr>
+        <w:t xml:space="preserve"> function called </w:t>
+      </w:r>
+      <w:r>
+        <w:rPr>
+          <w:rFonts w:ascii="Georgia" w:hAnsi="Georgia"/>
+          <w:color w:val="292929"/>
+          <w:spacing w:val="-1"/>
+          <w:sz w:val="32"/>
+          <w:szCs w:val="32"/>
+          <w:shd w:val="clear" w:color="auto" w:fill="FFFFFF"/>
+        </w:rPr>
+        <w:br/>
+        <w:t>“</w:t>
+      </w:r>
+      <w:proofErr w:type="spellStart"/>
+      <w:r>
+        <w:rPr>
+          <w:rFonts w:ascii="Georgia" w:hAnsi="Georgia"/>
+          <w:color w:val="292929"/>
+          <w:spacing w:val="-1"/>
+          <w:sz w:val="32"/>
+          <w:szCs w:val="32"/>
+          <w:shd w:val="clear" w:color="auto" w:fill="FFFFFF"/>
+        </w:rPr>
+        <w:t>qcut</w:t>
+      </w:r>
+      <w:proofErr w:type="spellEnd"/>
+      <w:r>
+        <w:rPr>
+          <w:rFonts w:ascii="Georgia" w:hAnsi="Georgia"/>
+          <w:color w:val="292929"/>
+          <w:spacing w:val="-1"/>
+          <w:sz w:val="32"/>
+          <w:szCs w:val="32"/>
+          <w:shd w:val="clear" w:color="auto" w:fill="FFFFFF"/>
+        </w:rPr>
+        <w:t>” is used.</w:t>
+      </w:r>
+    </w:p>
+    <w:p>
+      <w:pPr>
+        <w:pStyle w:val="ListParagraph"/>
+        <w:numPr>
+          <w:ilvl w:val="0"/>
+          <w:numId w:val="12"/>
+        </w:numPr>
+        <w:shd w:val="clear" w:color="auto" w:fill="FFFFFF"/>
+        <w:spacing w:before="252" w:after="0" w:line="480" w:lineRule="atLeast"/>
+        <w:rPr>
+          <w:rFonts w:ascii="Times New Roman" w:eastAsia="Times New Roman" w:hAnsi="Times New Roman" w:cs="Times New Roman"/>
+          <w:b/>
+          <w:spacing w:val="-1"/>
+          <w:sz w:val="30"/>
+          <w:szCs w:val="30"/>
+          <w:lang w:eastAsia="en-IN"/>
+        </w:rPr>
+      </w:pPr>
+      <w:r>
+        <w:rPr>
+          <w:rFonts w:ascii="Georgia" w:hAnsi="Georgia"/>
+          <w:color w:val="292929"/>
+          <w:spacing w:val="-1"/>
+          <w:sz w:val="32"/>
+          <w:szCs w:val="32"/>
+          <w:shd w:val="clear" w:color="auto" w:fill="FFFFFF"/>
+        </w:rPr>
+        <w:t>In this function we specify the column name over which we want to perform the binning/bucketing.</w:t>
+      </w:r>
+      <w:r>
+        <w:rPr>
+          <w:rFonts w:ascii="Georgia" w:hAnsi="Georgia"/>
+          <w:color w:val="292929"/>
+          <w:spacing w:val="-1"/>
+          <w:sz w:val="32"/>
+          <w:szCs w:val="32"/>
+          <w:shd w:val="clear" w:color="auto" w:fill="FFFFFF"/>
+        </w:rPr>
+        <w:t xml:space="preserve"> </w:t>
+      </w:r>
+    </w:p>
+    <w:p>
+      <w:pPr>
+        <w:pStyle w:val="ListParagraph"/>
+        <w:numPr>
+          <w:ilvl w:val="0"/>
+          <w:numId w:val="12"/>
+        </w:numPr>
+        <w:shd w:val="clear" w:color="auto" w:fill="FFFFFF"/>
+        <w:spacing w:before="252" w:after="0" w:line="480" w:lineRule="atLeast"/>
+        <w:rPr>
+          <w:rFonts w:ascii="Times New Roman" w:eastAsia="Times New Roman" w:hAnsi="Times New Roman" w:cs="Times New Roman"/>
+          <w:b/>
+          <w:spacing w:val="-1"/>
+          <w:sz w:val="30"/>
+          <w:szCs w:val="30"/>
+          <w:lang w:eastAsia="en-IN"/>
+        </w:rPr>
+      </w:pPr>
+      <w:r>
+        <w:rPr>
+          <w:rFonts w:ascii="Georgia" w:hAnsi="Georgia"/>
+          <w:color w:val="292929"/>
+          <w:spacing w:val="-1"/>
+          <w:sz w:val="32"/>
+          <w:szCs w:val="32"/>
+          <w:shd w:val="clear" w:color="auto" w:fill="FFFFFF"/>
+        </w:rPr>
+        <w:t>This function checks the distribution of values in the specified column and divides the distribution into equal frequencies wit</w:t>
+      </w:r>
+      <w:r>
+        <w:rPr>
+          <w:rFonts w:ascii="Georgia" w:hAnsi="Georgia"/>
+          <w:color w:val="292929"/>
+          <w:spacing w:val="-1"/>
+          <w:sz w:val="32"/>
+          <w:szCs w:val="32"/>
+          <w:shd w:val="clear" w:color="auto" w:fill="FFFFFF"/>
+        </w:rPr>
+        <w:t xml:space="preserve">h q </w:t>
+      </w:r>
+      <w:r>
+        <w:rPr>
+          <w:rFonts w:ascii="Georgia" w:hAnsi="Georgia"/>
+          <w:color w:val="292929"/>
+          <w:spacing w:val="-1"/>
+          <w:sz w:val="32"/>
+          <w:szCs w:val="32"/>
+          <w:shd w:val="clear" w:color="auto" w:fill="FFFFFF"/>
+        </w:rPr>
+        <w:t xml:space="preserve">number of bins. </w:t>
+      </w:r>
+    </w:p>
+    <w:p>
+      <w:pPr>
+        <w:pStyle w:val="ListParagraph"/>
+        <w:numPr>
+          <w:ilvl w:val="0"/>
+          <w:numId w:val="12"/>
+        </w:numPr>
+        <w:shd w:val="clear" w:color="auto" w:fill="FFFFFF"/>
+        <w:spacing w:before="252" w:after="0" w:line="480" w:lineRule="atLeast"/>
+        <w:rPr>
+          <w:rFonts w:ascii="Times New Roman" w:eastAsia="Times New Roman" w:hAnsi="Times New Roman" w:cs="Times New Roman"/>
+          <w:b/>
+          <w:spacing w:val="-1"/>
+          <w:sz w:val="30"/>
+          <w:szCs w:val="30"/>
+          <w:lang w:eastAsia="en-IN"/>
+        </w:rPr>
+      </w:pPr>
       <w:bookmarkStart w:id="0" w:name="_GoBack"/>
       <w:bookmarkEnd w:id="0"/>
       <w:r>
         <w:rPr>
-          <w:rFonts w:ascii="Times New Roman" w:eastAsia="Times New Roman" w:hAnsi="Times New Roman" w:cs="Times New Roman"/>
-          <w:spacing w:val="-1"/>
-          <w:sz w:val="30"/>
-          <w:szCs w:val="30"/>
-          <w:lang w:eastAsia="en-IN"/>
-        </w:rPr>
-        <w:t>pers</w:t>
-      </w:r>
-      <w:proofErr w:type="spellEnd"/>
-      <w:r>
-        <w:rPr>
-          <w:rFonts w:ascii="Times New Roman" w:eastAsia="Times New Roman" w:hAnsi="Times New Roman" w:cs="Times New Roman"/>
-          <w:spacing w:val="-1"/>
-          <w:sz w:val="30"/>
-          <w:szCs w:val="30"/>
-          <w:lang w:eastAsia="en-IN"/>
-        </w:rPr>
-        <w:t>)</w:t>
-      </w:r>
-    </w:p>
-    <w:p>
-      <w:pPr>
-        <w:numPr>
-          <w:ilvl w:val="0"/>
-          <w:numId w:val="8"/>
-        </w:numPr>
-        <w:shd w:val="clear" w:color="auto" w:fill="FFFFFF"/>
-        <w:spacing w:before="252" w:after="0" w:line="480" w:lineRule="atLeast"/>
-        <w:rPr>
-          <w:rFonts w:ascii="Times New Roman" w:eastAsia="Times New Roman" w:hAnsi="Times New Roman" w:cs="Times New Roman"/>
-          <w:spacing w:val="-1"/>
-          <w:sz w:val="30"/>
-          <w:szCs w:val="30"/>
-          <w:lang w:eastAsia="en-IN"/>
-        </w:rPr>
-      </w:pPr>
-      <w:r>
-        <w:rPr>
-          <w:rFonts w:ascii="Times New Roman" w:eastAsia="Times New Roman" w:hAnsi="Times New Roman" w:cs="Times New Roman"/>
-          <w:spacing w:val="-1"/>
-          <w:sz w:val="30"/>
-          <w:szCs w:val="30"/>
-          <w:lang w:eastAsia="en-IN"/>
-        </w:rPr>
-        <w:t>Keyboard layout (If someone chooses to substitute the qwerty layout with some other layout)</w:t>
-      </w:r>
-    </w:p>
-    <w:p>
-      <w:pPr>
-        <w:numPr>
-          <w:ilvl w:val="0"/>
-          <w:numId w:val="8"/>
-        </w:numPr>
-        <w:shd w:val="clear" w:color="auto" w:fill="FFFFFF"/>
-        <w:spacing w:before="252" w:after="0" w:line="480" w:lineRule="atLeast"/>
-        <w:rPr>
-          <w:rFonts w:ascii="Times New Roman" w:eastAsia="Times New Roman" w:hAnsi="Times New Roman" w:cs="Times New Roman"/>
-          <w:spacing w:val="-1"/>
-          <w:sz w:val="30"/>
-          <w:szCs w:val="30"/>
-          <w:lang w:eastAsia="en-IN"/>
-        </w:rPr>
-      </w:pPr>
-      <w:r>
-        <w:rPr>
-          <w:rFonts w:ascii="Times New Roman" w:eastAsia="Times New Roman" w:hAnsi="Times New Roman" w:cs="Times New Roman"/>
-          <w:spacing w:val="-1"/>
-          <w:sz w:val="30"/>
-          <w:szCs w:val="30"/>
-          <w:lang w:eastAsia="en-IN"/>
-        </w:rPr>
-        <w:t>Level of familiarity with the keyboard layout</w:t>
-      </w:r>
-    </w:p>
-    <w:p>
-      <w:pPr>
-        <w:numPr>
-          <w:ilvl w:val="0"/>
-          <w:numId w:val="8"/>
-        </w:numPr>
-        <w:shd w:val="clear" w:color="auto" w:fill="FFFFFF"/>
-        <w:spacing w:before="252" w:after="0" w:line="480" w:lineRule="atLeast"/>
-        <w:rPr>
-          <w:rFonts w:ascii="Times New Roman" w:eastAsia="Times New Roman" w:hAnsi="Times New Roman" w:cs="Times New Roman"/>
-          <w:spacing w:val="-1"/>
-          <w:sz w:val="30"/>
-          <w:szCs w:val="30"/>
-          <w:lang w:eastAsia="en-IN"/>
-        </w:rPr>
-      </w:pPr>
-      <w:r>
-        <w:rPr>
-          <w:rFonts w:ascii="Times New Roman" w:eastAsia="Times New Roman" w:hAnsi="Times New Roman" w:cs="Times New Roman"/>
-          <w:spacing w:val="-1"/>
-          <w:sz w:val="30"/>
-          <w:szCs w:val="30"/>
-          <w:lang w:eastAsia="en-IN"/>
-        </w:rPr>
-        <w:t>Location where typing is done</w:t>
-      </w:r>
-    </w:p>
-    <w:p>
-      <w:pPr>
-        <w:numPr>
-          <w:ilvl w:val="0"/>
-          <w:numId w:val="8"/>
-        </w:numPr>
-        <w:shd w:val="clear" w:color="auto" w:fill="FFFFFF"/>
-        <w:spacing w:before="252" w:after="0" w:line="480" w:lineRule="atLeast"/>
-        <w:rPr>
-          <w:rFonts w:ascii="Times New Roman" w:eastAsia="Times New Roman" w:hAnsi="Times New Roman" w:cs="Times New Roman"/>
-          <w:spacing w:val="-1"/>
-          <w:sz w:val="30"/>
-          <w:szCs w:val="30"/>
-          <w:lang w:eastAsia="en-IN"/>
-        </w:rPr>
-      </w:pPr>
-      <w:r>
-        <w:rPr>
-          <w:rFonts w:ascii="Times New Roman" w:eastAsia="Times New Roman" w:hAnsi="Times New Roman" w:cs="Times New Roman"/>
-          <w:spacing w:val="-1"/>
-          <w:sz w:val="30"/>
-          <w:szCs w:val="30"/>
-          <w:lang w:eastAsia="en-IN"/>
-        </w:rPr>
-        <w:t xml:space="preserve">The arm, sitting position of the </w:t>
-      </w:r>
-      <w:proofErr w:type="spellStart"/>
-      <w:r>
-        <w:rPr>
-          <w:rFonts w:ascii="Times New Roman" w:eastAsia="Times New Roman" w:hAnsi="Times New Roman" w:cs="Times New Roman"/>
-          <w:spacing w:val="-1"/>
-          <w:sz w:val="30"/>
-          <w:szCs w:val="30"/>
-          <w:lang w:eastAsia="en-IN"/>
-        </w:rPr>
-        <w:t>typer</w:t>
-      </w:r>
-      <w:proofErr w:type="spellEnd"/>
-    </w:p>
-    <w:p>
-      <w:pPr>
-        <w:numPr>
-          <w:ilvl w:val="0"/>
-          <w:numId w:val="8"/>
-        </w:numPr>
-        <w:shd w:val="clear" w:color="auto" w:fill="FFFFFF"/>
-        <w:spacing w:before="252" w:after="0" w:line="480" w:lineRule="atLeast"/>
-        <w:rPr>
-          <w:rFonts w:ascii="Times New Roman" w:eastAsia="Times New Roman" w:hAnsi="Times New Roman" w:cs="Times New Roman"/>
-          <w:spacing w:val="-1"/>
-          <w:sz w:val="30"/>
-          <w:szCs w:val="30"/>
-          <w:lang w:eastAsia="en-IN"/>
-        </w:rPr>
-      </w:pPr>
-      <w:r>
-        <w:rPr>
-          <w:rFonts w:ascii="Times New Roman" w:eastAsia="Times New Roman" w:hAnsi="Times New Roman" w:cs="Times New Roman"/>
-          <w:spacing w:val="-1"/>
-          <w:sz w:val="30"/>
-          <w:szCs w:val="30"/>
-          <w:lang w:eastAsia="en-IN"/>
-        </w:rPr>
-        <w:t xml:space="preserve">Stress of the </w:t>
-      </w:r>
-      <w:proofErr w:type="spellStart"/>
-      <w:r>
-        <w:rPr>
-          <w:rFonts w:ascii="Times New Roman" w:eastAsia="Times New Roman" w:hAnsi="Times New Roman" w:cs="Times New Roman"/>
-          <w:spacing w:val="-1"/>
-          <w:sz w:val="30"/>
-          <w:szCs w:val="30"/>
-          <w:lang w:eastAsia="en-IN"/>
-        </w:rPr>
-        <w:t>typer</w:t>
-      </w:r>
-      <w:proofErr w:type="spellEnd"/>
+          <w:rFonts w:ascii="Georgia" w:hAnsi="Georgia"/>
+          <w:color w:val="292929"/>
+          <w:spacing w:val="-1"/>
+          <w:sz w:val="32"/>
+          <w:szCs w:val="32"/>
+          <w:shd w:val="clear" w:color="auto" w:fill="FFFFFF"/>
+        </w:rPr>
+        <w:t>This ensures that each bin has equal frequency and we can get more meaningful bins.</w:t>
+      </w:r>
     </w:p>
     <w:p>
       <w:pPr>
@@ -2898,6 +3947,119 @@
     </w:lvl>
   </w:abstractNum>
   <w:abstractNum w:abstractNumId="2">
+    <w:nsid w:val="2B965252"/>
+    <w:multiLevelType w:val="hybridMultilevel"/>
+    <w:tmpl w:val="CF0A3952"/>
+    <w:lvl w:ilvl="0" w:tplc="40090001">
+      <w:start w:val="1"/>
+      <w:numFmt w:val="bullet"/>
+      <w:lvlText w:val=""/>
+      <w:lvlJc w:val="left"/>
+      <w:pPr>
+        <w:ind w:left="720" w:hanging="360"/>
+      </w:pPr>
+      <w:rPr>
+        <w:rFonts w:ascii="Symbol" w:hAnsi="Symbol" w:hint="default"/>
+      </w:rPr>
+    </w:lvl>
+    <w:lvl w:ilvl="1" w:tplc="40090003" w:tentative="1">
+      <w:start w:val="1"/>
+      <w:numFmt w:val="bullet"/>
+      <w:lvlText w:val="o"/>
+      <w:lvlJc w:val="left"/>
+      <w:pPr>
+        <w:ind w:left="1440" w:hanging="360"/>
+      </w:pPr>
+      <w:rPr>
+        <w:rFonts w:ascii="Courier New" w:hAnsi="Courier New" w:cs="Courier New" w:hint="default"/>
+      </w:rPr>
+    </w:lvl>
+    <w:lvl w:ilvl="2" w:tplc="40090005" w:tentative="1">
+      <w:start w:val="1"/>
+      <w:numFmt w:val="bullet"/>
+      <w:lvlText w:val=""/>
+      <w:lvlJc w:val="left"/>
+      <w:pPr>
+        <w:ind w:left="2160" w:hanging="360"/>
+      </w:pPr>
+      <w:rPr>
+        <w:rFonts w:ascii="Wingdings" w:hAnsi="Wingdings" w:hint="default"/>
+      </w:rPr>
+    </w:lvl>
+    <w:lvl w:ilvl="3" w:tplc="40090001" w:tentative="1">
+      <w:start w:val="1"/>
+      <w:numFmt w:val="bullet"/>
+      <w:lvlText w:val=""/>
+      <w:lvlJc w:val="left"/>
+      <w:pPr>
+        <w:ind w:left="2880" w:hanging="360"/>
+      </w:pPr>
+      <w:rPr>
+        <w:rFonts w:ascii="Symbol" w:hAnsi="Symbol" w:hint="default"/>
+      </w:rPr>
+    </w:lvl>
+    <w:lvl w:ilvl="4" w:tplc="40090003" w:tentative="1">
+      <w:start w:val="1"/>
+      <w:numFmt w:val="bullet"/>
+      <w:lvlText w:val="o"/>
+      <w:lvlJc w:val="left"/>
+      <w:pPr>
+        <w:ind w:left="3600" w:hanging="360"/>
+      </w:pPr>
+      <w:rPr>
+        <w:rFonts w:ascii="Courier New" w:hAnsi="Courier New" w:cs="Courier New" w:hint="default"/>
+      </w:rPr>
+    </w:lvl>
+    <w:lvl w:ilvl="5" w:tplc="40090005" w:tentative="1">
+      <w:start w:val="1"/>
+      <w:numFmt w:val="bullet"/>
+      <w:lvlText w:val=""/>
+      <w:lvlJc w:val="left"/>
+      <w:pPr>
+        <w:ind w:left="4320" w:hanging="360"/>
+      </w:pPr>
+      <w:rPr>
+        <w:rFonts w:ascii="Wingdings" w:hAnsi="Wingdings" w:hint="default"/>
+      </w:rPr>
+    </w:lvl>
+    <w:lvl w:ilvl="6" w:tplc="40090001" w:tentative="1">
+      <w:start w:val="1"/>
+      <w:numFmt w:val="bullet"/>
+      <w:lvlText w:val=""/>
+      <w:lvlJc w:val="left"/>
+      <w:pPr>
+        <w:ind w:left="5040" w:hanging="360"/>
+      </w:pPr>
+      <w:rPr>
+        <w:rFonts w:ascii="Symbol" w:hAnsi="Symbol" w:hint="default"/>
+      </w:rPr>
+    </w:lvl>
+    <w:lvl w:ilvl="7" w:tplc="40090003" w:tentative="1">
+      <w:start w:val="1"/>
+      <w:numFmt w:val="bullet"/>
+      <w:lvlText w:val="o"/>
+      <w:lvlJc w:val="left"/>
+      <w:pPr>
+        <w:ind w:left="5760" w:hanging="360"/>
+      </w:pPr>
+      <w:rPr>
+        <w:rFonts w:ascii="Courier New" w:hAnsi="Courier New" w:cs="Courier New" w:hint="default"/>
+      </w:rPr>
+    </w:lvl>
+    <w:lvl w:ilvl="8" w:tplc="40090005" w:tentative="1">
+      <w:start w:val="1"/>
+      <w:numFmt w:val="bullet"/>
+      <w:lvlText w:val=""/>
+      <w:lvlJc w:val="left"/>
+      <w:pPr>
+        <w:ind w:left="6480" w:hanging="360"/>
+      </w:pPr>
+      <w:rPr>
+        <w:rFonts w:ascii="Wingdings" w:hAnsi="Wingdings" w:hint="default"/>
+      </w:rPr>
+    </w:lvl>
+  </w:abstractNum>
+  <w:abstractNum w:abstractNumId="3">
     <w:nsid w:val="35F06BAB"/>
     <w:multiLevelType w:val="hybridMultilevel"/>
     <w:tmpl w:val="8ABAA498"/>
@@ -3010,7 +4172,7 @@
       </w:rPr>
     </w:lvl>
   </w:abstractNum>
-  <w:abstractNum w:abstractNumId="3">
+  <w:abstractNum w:abstractNumId="4">
     <w:nsid w:val="53BB00DA"/>
     <w:multiLevelType w:val="hybridMultilevel"/>
     <w:tmpl w:val="6F545B32"/>
@@ -3123,7 +4285,120 @@
       </w:rPr>
     </w:lvl>
   </w:abstractNum>
-  <w:abstractNum w:abstractNumId="4">
+  <w:abstractNum w:abstractNumId="5">
+    <w:nsid w:val="59037E40"/>
+    <w:multiLevelType w:val="hybridMultilevel"/>
+    <w:tmpl w:val="83A015B4"/>
+    <w:lvl w:ilvl="0" w:tplc="40090001">
+      <w:start w:val="1"/>
+      <w:numFmt w:val="bullet"/>
+      <w:lvlText w:val=""/>
+      <w:lvlJc w:val="left"/>
+      <w:pPr>
+        <w:ind w:left="720" w:hanging="360"/>
+      </w:pPr>
+      <w:rPr>
+        <w:rFonts w:ascii="Symbol" w:hAnsi="Symbol" w:hint="default"/>
+      </w:rPr>
+    </w:lvl>
+    <w:lvl w:ilvl="1" w:tplc="40090003" w:tentative="1">
+      <w:start w:val="1"/>
+      <w:numFmt w:val="bullet"/>
+      <w:lvlText w:val="o"/>
+      <w:lvlJc w:val="left"/>
+      <w:pPr>
+        <w:ind w:left="1440" w:hanging="360"/>
+      </w:pPr>
+      <w:rPr>
+        <w:rFonts w:ascii="Courier New" w:hAnsi="Courier New" w:cs="Courier New" w:hint="default"/>
+      </w:rPr>
+    </w:lvl>
+    <w:lvl w:ilvl="2" w:tplc="40090005" w:tentative="1">
+      <w:start w:val="1"/>
+      <w:numFmt w:val="bullet"/>
+      <w:lvlText w:val=""/>
+      <w:lvlJc w:val="left"/>
+      <w:pPr>
+        <w:ind w:left="2160" w:hanging="360"/>
+      </w:pPr>
+      <w:rPr>
+        <w:rFonts w:ascii="Wingdings" w:hAnsi="Wingdings" w:hint="default"/>
+      </w:rPr>
+    </w:lvl>
+    <w:lvl w:ilvl="3" w:tplc="40090001" w:tentative="1">
+      <w:start w:val="1"/>
+      <w:numFmt w:val="bullet"/>
+      <w:lvlText w:val=""/>
+      <w:lvlJc w:val="left"/>
+      <w:pPr>
+        <w:ind w:left="2880" w:hanging="360"/>
+      </w:pPr>
+      <w:rPr>
+        <w:rFonts w:ascii="Symbol" w:hAnsi="Symbol" w:hint="default"/>
+      </w:rPr>
+    </w:lvl>
+    <w:lvl w:ilvl="4" w:tplc="40090003" w:tentative="1">
+      <w:start w:val="1"/>
+      <w:numFmt w:val="bullet"/>
+      <w:lvlText w:val="o"/>
+      <w:lvlJc w:val="left"/>
+      <w:pPr>
+        <w:ind w:left="3600" w:hanging="360"/>
+      </w:pPr>
+      <w:rPr>
+        <w:rFonts w:ascii="Courier New" w:hAnsi="Courier New" w:cs="Courier New" w:hint="default"/>
+      </w:rPr>
+    </w:lvl>
+    <w:lvl w:ilvl="5" w:tplc="40090005" w:tentative="1">
+      <w:start w:val="1"/>
+      <w:numFmt w:val="bullet"/>
+      <w:lvlText w:val=""/>
+      <w:lvlJc w:val="left"/>
+      <w:pPr>
+        <w:ind w:left="4320" w:hanging="360"/>
+      </w:pPr>
+      <w:rPr>
+        <w:rFonts w:ascii="Wingdings" w:hAnsi="Wingdings" w:hint="default"/>
+      </w:rPr>
+    </w:lvl>
+    <w:lvl w:ilvl="6" w:tplc="40090001" w:tentative="1">
+      <w:start w:val="1"/>
+      <w:numFmt w:val="bullet"/>
+      <w:lvlText w:val=""/>
+      <w:lvlJc w:val="left"/>
+      <w:pPr>
+        <w:ind w:left="5040" w:hanging="360"/>
+      </w:pPr>
+      <w:rPr>
+        <w:rFonts w:ascii="Symbol" w:hAnsi="Symbol" w:hint="default"/>
+      </w:rPr>
+    </w:lvl>
+    <w:lvl w:ilvl="7" w:tplc="40090003" w:tentative="1">
+      <w:start w:val="1"/>
+      <w:numFmt w:val="bullet"/>
+      <w:lvlText w:val="o"/>
+      <w:lvlJc w:val="left"/>
+      <w:pPr>
+        <w:ind w:left="5760" w:hanging="360"/>
+      </w:pPr>
+      <w:rPr>
+        <w:rFonts w:ascii="Courier New" w:hAnsi="Courier New" w:cs="Courier New" w:hint="default"/>
+      </w:rPr>
+    </w:lvl>
+    <w:lvl w:ilvl="8" w:tplc="40090005" w:tentative="1">
+      <w:start w:val="1"/>
+      <w:numFmt w:val="bullet"/>
+      <w:lvlText w:val=""/>
+      <w:lvlJc w:val="left"/>
+      <w:pPr>
+        <w:ind w:left="6480" w:hanging="360"/>
+      </w:pPr>
+      <w:rPr>
+        <w:rFonts w:ascii="Wingdings" w:hAnsi="Wingdings" w:hint="default"/>
+      </w:rPr>
+    </w:lvl>
+  </w:abstractNum>
+  <w:abstractNum w:abstractNumId="6">
     <w:nsid w:val="5FB736DC"/>
     <w:multiLevelType w:val="hybridMultilevel"/>
     <w:tmpl w:val="B9FCAE2E"/>
@@ -3236,7 +4511,120 @@
       </w:rPr>
     </w:lvl>
   </w:abstractNum>
-  <w:abstractNum w:abstractNumId="5">
+  <w:abstractNum w:abstractNumId="7">
+    <w:nsid w:val="600559EC"/>
+    <w:multiLevelType w:val="hybridMultilevel"/>
+    <w:tmpl w:val="1662FBA8"/>
+    <w:lvl w:ilvl="0" w:tplc="40090001">
+      <w:start w:val="1"/>
+      <w:numFmt w:val="bullet"/>
+      <w:lvlText w:val=""/>
+      <w:lvlJc w:val="left"/>
+      <w:pPr>
+        <w:ind w:left="720" w:hanging="360"/>
+      </w:pPr>
+      <w:rPr>
+        <w:rFonts w:ascii="Symbol" w:hAnsi="Symbol" w:hint="default"/>
+      </w:rPr>
+    </w:lvl>
+    <w:lvl w:ilvl="1" w:tplc="40090003">
+      <w:start w:val="1"/>
+      <w:numFmt w:val="bullet"/>
+      <w:lvlText w:val="o"/>
+      <w:lvlJc w:val="left"/>
+      <w:pPr>
+        <w:ind w:left="1440" w:hanging="360"/>
+      </w:pPr>
+      <w:rPr>
+        <w:rFonts w:ascii="Courier New" w:hAnsi="Courier New" w:cs="Courier New" w:hint="default"/>
+      </w:rPr>
+    </w:lvl>
+    <w:lvl w:ilvl="2" w:tplc="40090005" w:tentative="1">
+      <w:start w:val="1"/>
+      <w:numFmt w:val="bullet"/>
+      <w:lvlText w:val=""/>
+      <w:lvlJc w:val="left"/>
+      <w:pPr>
+        <w:ind w:left="2160" w:hanging="360"/>
+      </w:pPr>
+      <w:rPr>
+        <w:rFonts w:ascii="Wingdings" w:hAnsi="Wingdings" w:hint="default"/>
+      </w:rPr>
+    </w:lvl>
+    <w:lvl w:ilvl="3" w:tplc="40090001" w:tentative="1">
+      <w:start w:val="1"/>
+      <w:numFmt w:val="bullet"/>
+      <w:lvlText w:val=""/>
+      <w:lvlJc w:val="left"/>
+      <w:pPr>
+        <w:ind w:left="2880" w:hanging="360"/>
+      </w:pPr>
+      <w:rPr>
+        <w:rFonts w:ascii="Symbol" w:hAnsi="Symbol" w:hint="default"/>
+      </w:rPr>
+    </w:lvl>
+    <w:lvl w:ilvl="4" w:tplc="40090003" w:tentative="1">
+      <w:start w:val="1"/>
+      <w:numFmt w:val="bullet"/>
+      <w:lvlText w:val="o"/>
+      <w:lvlJc w:val="left"/>
+      <w:pPr>
+        <w:ind w:left="3600" w:hanging="360"/>
+      </w:pPr>
+      <w:rPr>
+        <w:rFonts w:ascii="Courier New" w:hAnsi="Courier New" w:cs="Courier New" w:hint="default"/>
+      </w:rPr>
+    </w:lvl>
+    <w:lvl w:ilvl="5" w:tplc="40090005" w:tentative="1">
+      <w:start w:val="1"/>
+      <w:numFmt w:val="bullet"/>
+      <w:lvlText w:val=""/>
+      <w:lvlJc w:val="left"/>
+      <w:pPr>
+        <w:ind w:left="4320" w:hanging="360"/>
+      </w:pPr>
+      <w:rPr>
+        <w:rFonts w:ascii="Wingdings" w:hAnsi="Wingdings" w:hint="default"/>
+      </w:rPr>
+    </w:lvl>
+    <w:lvl w:ilvl="6" w:tplc="40090001" w:tentative="1">
+      <w:start w:val="1"/>
+      <w:numFmt w:val="bullet"/>
+      <w:lvlText w:val=""/>
+      <w:lvlJc w:val="left"/>
+      <w:pPr>
+        <w:ind w:left="5040" w:hanging="360"/>
+      </w:pPr>
+      <w:rPr>
+        <w:rFonts w:ascii="Symbol" w:hAnsi="Symbol" w:hint="default"/>
+      </w:rPr>
+    </w:lvl>
+    <w:lvl w:ilvl="7" w:tplc="40090003" w:tentative="1">
+      <w:start w:val="1"/>
+      <w:numFmt w:val="bullet"/>
+      <w:lvlText w:val="o"/>
+      <w:lvlJc w:val="left"/>
+      <w:pPr>
+        <w:ind w:left="5760" w:hanging="360"/>
+      </w:pPr>
+      <w:rPr>
+        <w:rFonts w:ascii="Courier New" w:hAnsi="Courier New" w:cs="Courier New" w:hint="default"/>
+      </w:rPr>
+    </w:lvl>
+    <w:lvl w:ilvl="8" w:tplc="40090005" w:tentative="1">
+      <w:start w:val="1"/>
+      <w:numFmt w:val="bullet"/>
+      <w:lvlText w:val=""/>
+      <w:lvlJc w:val="left"/>
+      <w:pPr>
+        <w:ind w:left="6480" w:hanging="360"/>
+      </w:pPr>
+      <w:rPr>
+        <w:rFonts w:ascii="Wingdings" w:hAnsi="Wingdings" w:hint="default"/>
+      </w:rPr>
+    </w:lvl>
+  </w:abstractNum>
+  <w:abstractNum w:abstractNumId="8">
     <w:nsid w:val="6099261F"/>
     <w:multiLevelType w:val="hybridMultilevel"/>
     <w:tmpl w:val="68DAE346"/>
@@ -3349,7 +4737,7 @@
       </w:rPr>
     </w:lvl>
   </w:abstractNum>
-  <w:abstractNum w:abstractNumId="6">
+  <w:abstractNum w:abstractNumId="9">
     <w:nsid w:val="6428193A"/>
     <w:multiLevelType w:val="multilevel"/>
     <w:tmpl w:val="0BFC34BC"/>
@@ -3498,7 +4886,7 @@
       </w:rPr>
     </w:lvl>
   </w:abstractNum>
-  <w:abstractNum w:abstractNumId="7">
+  <w:abstractNum w:abstractNumId="10">
     <w:nsid w:val="6FA019C7"/>
     <w:multiLevelType w:val="hybridMultilevel"/>
     <w:tmpl w:val="44EC6304"/>
@@ -3611,7 +4999,7 @@
       </w:rPr>
     </w:lvl>
   </w:abstractNum>
-  <w:abstractNum w:abstractNumId="8">
+  <w:abstractNum w:abstractNumId="11">
     <w:nsid w:val="7F4F588A"/>
     <w:multiLevelType w:val="hybridMultilevel"/>
     <w:tmpl w:val="D69A4EB0"/>
@@ -3725,31 +5113,40 @@
     </w:lvl>
   </w:abstractNum>
   <w:num w:numId="1">
-    <w:abstractNumId w:val="3"/>
+    <w:abstractNumId w:val="4"/>
   </w:num>
   <w:num w:numId="2">
-    <w:abstractNumId w:val="7"/>
+    <w:abstractNumId w:val="10"/>
   </w:num>
   <w:num w:numId="3">
-    <w:abstractNumId w:val="4"/>
+    <w:abstractNumId w:val="6"/>
   </w:num>
   <w:num w:numId="4">
     <w:abstractNumId w:val="0"/>
   </w:num>
   <w:num w:numId="5">
-    <w:abstractNumId w:val="8"/>
+    <w:abstractNumId w:val="11"/>
   </w:num>
   <w:num w:numId="6">
     <w:abstractNumId w:val="1"/>
   </w:num>
   <w:num w:numId="7">
+    <w:abstractNumId w:val="3"/>
+  </w:num>
+  <w:num w:numId="8">
+    <w:abstractNumId w:val="8"/>
+  </w:num>
+  <w:num w:numId="9">
+    <w:abstractNumId w:val="9"/>
+  </w:num>
+  <w:num w:numId="10">
+    <w:abstractNumId w:val="7"/>
+  </w:num>
+  <w:num w:numId="11">
     <w:abstractNumId w:val="2"/>
   </w:num>
-  <w:num w:numId="8">
+  <w:num w:numId="12">
     <w:abstractNumId w:val="5"/>
-  </w:num>
-  <w:num w:numId="9">
-    <w:abstractNumId w:val="6"/>
   </w:num>
 </w:numbering>
 </file>
@@ -4007,6 +5404,30 @@
       <w:iCs/>
     </w:rPr>
   </w:style>
+  <w:style w:type="character" w:styleId="Strong">
+    <w:name w:val="Strong"/>
+    <w:basedOn w:val="DefaultParagraphFont"/>
+    <w:uiPriority w:val="22"/>
+    <w:qFormat/>
+    <w:rsid w:val="00593971"/>
+    <w:rPr>
+      <w:b/>
+      <w:bCs/>
+    </w:rPr>
+  </w:style>
+  <w:style w:type="character" w:styleId="HTMLCode">
+    <w:name w:val="HTML Code"/>
+    <w:basedOn w:val="DefaultParagraphFont"/>
+    <w:uiPriority w:val="99"/>
+    <w:semiHidden/>
+    <w:unhideWhenUsed/>
+    <w:rsid w:val="00CE02D4"/>
+    <w:rPr>
+      <w:rFonts w:ascii="Courier New" w:eastAsia="Times New Roman" w:hAnsi="Courier New" w:cs="Courier New"/>
+      <w:sz w:val="20"/>
+      <w:szCs w:val="20"/>
+    </w:rPr>
+  </w:style>
 </w:styles>
 </file>
 
@@ -4261,6 +5682,30 @@
     <w:rPr>
       <w:i/>
       <w:iCs/>
+    </w:rPr>
+  </w:style>
+  <w:style w:type="character" w:styleId="Strong">
+    <w:name w:val="Strong"/>
+    <w:basedOn w:val="DefaultParagraphFont"/>
+    <w:uiPriority w:val="22"/>
+    <w:qFormat/>
+    <w:rsid w:val="00593971"/>
+    <w:rPr>
+      <w:b/>
+      <w:bCs/>
+    </w:rPr>
+  </w:style>
+  <w:style w:type="character" w:styleId="HTMLCode">
+    <w:name w:val="HTML Code"/>
+    <w:basedOn w:val="DefaultParagraphFont"/>
+    <w:uiPriority w:val="99"/>
+    <w:semiHidden/>
+    <w:unhideWhenUsed/>
+    <w:rsid w:val="00CE02D4"/>
+    <w:rPr>
+      <w:rFonts w:ascii="Courier New" w:eastAsia="Times New Roman" w:hAnsi="Courier New" w:cs="Courier New"/>
+      <w:sz w:val="20"/>
+      <w:szCs w:val="20"/>
     </w:rPr>
   </w:style>
 </w:styles>

</xml_diff>